<commit_message>
Lab 05 part 02
</commit_message>
<xml_diff>
--- a/Lab05/DA_F24_Olatunde_Mojisola_lab05_.docx
+++ b/Lab05/DA_F24_Olatunde_Mojisola_lab05_.docx
@@ -118,6 +118,75 @@
           <w:lang w:val="en-US"/>
         </w:rPr>
       </w:pPr>
+    </w:p>
+    <w:p>
+      <w:pPr>
+        <w:spacing w:line="276" w:lineRule="auto"/>
+        <w:jc w:val="center"/>
+        <w:rPr>
+          <w:rFonts w:ascii="Barlow" w:hAnsi="Barlow"/>
+          <w:b/>
+          <w:bCs/>
+          <w:i/>
+          <w:iCs/>
+          <w:sz w:val="28"/>
+          <w:szCs w:val="28"/>
+        </w:rPr>
+      </w:pPr>
+      <w:r>
+        <w:rPr>
+          <w:rFonts w:ascii="Barlow" w:hAnsi="Barlow"/>
+          <w:b/>
+          <w:bCs/>
+          <w:i/>
+          <w:iCs/>
+          <w:sz w:val="28"/>
+          <w:szCs w:val="28"/>
+        </w:rPr>
+        <w:t>Support Vector Machine Classification</w:t>
+      </w:r>
+      <w:r>
+        <w:rPr>
+          <w:rFonts w:ascii="Barlow" w:hAnsi="Barlow"/>
+          <w:b/>
+          <w:bCs/>
+          <w:i/>
+          <w:iCs/>
+          <w:sz w:val="28"/>
+          <w:szCs w:val="28"/>
+        </w:rPr>
+        <w:t xml:space="preserve"> (Wine Dataset)</w:t>
+      </w:r>
+    </w:p>
+    <w:p>
+      <w:pPr>
+        <w:spacing w:line="276" w:lineRule="auto"/>
+        <w:rPr>
+          <w:rFonts w:ascii="Barlow" w:hAnsi="Barlow"/>
+          <w:b/>
+          <w:bCs/>
+          <w:i/>
+          <w:iCs/>
+          <w:sz w:val="28"/>
+          <w:szCs w:val="28"/>
+          <w:lang w:val="en-US"/>
+        </w:rPr>
+      </w:pPr>
+    </w:p>
+    <w:p>
+      <w:pPr>
+        <w:spacing w:line="276" w:lineRule="auto"/>
+        <w:rPr>
+          <w:rFonts w:ascii="Barlow" w:hAnsi="Barlow"/>
+          <w:b/>
+          <w:bCs/>
+          <w:i/>
+          <w:iCs/>
+          <w:sz w:val="28"/>
+          <w:szCs w:val="28"/>
+          <w:lang w:val="en-US"/>
+        </w:rPr>
+      </w:pPr>
       <w:r>
         <w:rPr>
           <w:rFonts w:ascii="Barlow" w:hAnsi="Barlow"/>
@@ -967,6 +1036,7 @@
           <w:szCs w:val="28"/>
           <w:lang w:val="en-US"/>
         </w:rPr>
+        <w:lastRenderedPageBreak/>
         <w:t>Class: 3   0.9285714   1.0000000      1.0000000       0.974359 1.0000000 0.9285714 0.</w:t>
       </w:r>
       <w:proofErr w:type="gramStart"/>
@@ -1005,7 +1075,6 @@
           <w:szCs w:val="28"/>
           <w:lang w:val="en-US"/>
         </w:rPr>
-        <w:lastRenderedPageBreak/>
         <w:t xml:space="preserve">         Detection Rate Detection Prevalence Balanced Accuracy</w:t>
       </w:r>
     </w:p>
@@ -2835,8 +2904,8 @@
         </w:rPr>
         <w:drawing>
           <wp:inline distT="0" distB="0" distL="0" distR="0">
-            <wp:extent cx="5359400" cy="3896083"/>
-            <wp:effectExtent l="0" t="0" r="0" b="3175"/>
+            <wp:extent cx="4724400" cy="3434461"/>
+            <wp:effectExtent l="0" t="0" r="0" b="0"/>
             <wp:docPr id="2030458421" name="Picture 1"/>
             <wp:cNvGraphicFramePr>
               <a:graphicFrameLocks xmlns:a="http://schemas.openxmlformats.org/drawingml/2006/main" noChangeAspect="1"/>
@@ -2863,7 +2932,7 @@
                   <pic:spPr>
                     <a:xfrm>
                       <a:off x="0" y="0"/>
-                      <a:ext cx="5359400" cy="3896083"/>
+                      <a:ext cx="4755782" cy="3457275"/>
                     </a:xfrm>
                     <a:prstGeom prst="rect">
                       <a:avLst/>
@@ -2875,32 +2944,3048 @@
           </wp:inline>
         </w:drawing>
       </w:r>
-      <w:r>
-        <w:rPr>
-          <w:rFonts w:ascii="Barlow" w:hAnsi="Barlow"/>
-          <w:i/>
-          <w:iCs/>
-          <w:sz w:val="28"/>
-          <w:szCs w:val="28"/>
-          <w:lang w:val="en-US"/>
-        </w:rPr>
-        <w:br/>
-      </w:r>
-      <w:r>
-        <w:rPr>
-          <w:rFonts w:ascii="Barlow" w:hAnsi="Barlow"/>
-          <w:i/>
-          <w:iCs/>
-          <w:sz w:val="28"/>
-          <w:szCs w:val="28"/>
-          <w:lang w:val="en-US"/>
-        </w:rPr>
-        <w:br/>
+    </w:p>
+    <w:p>
+      <w:pPr>
+        <w:spacing w:line="276" w:lineRule="auto"/>
+        <w:jc w:val="center"/>
+        <w:rPr>
+          <w:rFonts w:ascii="Barlow" w:hAnsi="Barlow"/>
+          <w:i/>
+          <w:iCs/>
+          <w:sz w:val="28"/>
+          <w:szCs w:val="28"/>
+          <w:lang w:val="en-US"/>
+        </w:rPr>
+      </w:pPr>
+    </w:p>
+    <w:p>
+      <w:pPr>
+        <w:spacing w:line="276" w:lineRule="auto"/>
+        <w:jc w:val="center"/>
+        <w:rPr>
+          <w:rFonts w:ascii="Barlow" w:hAnsi="Barlow"/>
+          <w:i/>
+          <w:iCs/>
+          <w:sz w:val="28"/>
+          <w:szCs w:val="28"/>
+          <w:lang w:val="en-US"/>
+        </w:rPr>
+      </w:pPr>
+    </w:p>
+    <w:p>
+      <w:pPr>
+        <w:pStyle w:val="ListParagraph"/>
+        <w:numPr>
+          <w:ilvl w:val="0"/>
+          <w:numId w:val="2"/>
+        </w:numPr>
+        <w:spacing w:line="276" w:lineRule="auto"/>
+        <w:rPr>
+          <w:rFonts w:ascii="Barlow" w:hAnsi="Barlow"/>
+          <w:b/>
+          <w:bCs/>
+          <w:i/>
+          <w:iCs/>
+          <w:sz w:val="28"/>
+          <w:szCs w:val="28"/>
+          <w:lang w:val="en-US"/>
+        </w:rPr>
+      </w:pPr>
+      <w:r>
+        <w:rPr>
+          <w:rFonts w:ascii="Barlow" w:hAnsi="Barlow"/>
+          <w:b/>
+          <w:bCs/>
+          <w:i/>
+          <w:iCs/>
+          <w:sz w:val="28"/>
+          <w:szCs w:val="28"/>
+        </w:rPr>
+        <w:t>Compare the performance of the 2 models (Precision, Recall, F1)</w:t>
+      </w:r>
+    </w:p>
+    <w:p>
+      <w:pPr>
+        <w:spacing w:line="276" w:lineRule="auto"/>
+        <w:rPr>
+          <w:rFonts w:ascii="Barlow" w:hAnsi="Barlow"/>
+          <w:b/>
+          <w:bCs/>
+          <w:i/>
+          <w:iCs/>
+          <w:sz w:val="28"/>
+          <w:szCs w:val="28"/>
+          <w:lang w:val="en-US"/>
+        </w:rPr>
+      </w:pPr>
+    </w:p>
+    <w:p>
+      <w:pPr>
+        <w:spacing w:line="276" w:lineRule="auto"/>
+        <w:rPr>
+          <w:rFonts w:ascii="Barlow" w:hAnsi="Barlow"/>
+          <w:i/>
+          <w:iCs/>
+          <w:sz w:val="28"/>
+          <w:szCs w:val="28"/>
+          <w:lang w:val="en-US"/>
+        </w:rPr>
+      </w:pPr>
+      <w:r>
+        <w:rPr>
+          <w:rFonts w:ascii="Barlow" w:hAnsi="Barlow"/>
+          <w:b/>
+          <w:bCs/>
+          <w:i/>
+          <w:iCs/>
+          <w:sz w:val="28"/>
+          <w:szCs w:val="28"/>
+          <w:lang w:val="en-US"/>
+        </w:rPr>
+        <w:t xml:space="preserve">Confusion Matrix of the Linear SVM </w:t>
+      </w:r>
+      <w:r>
+        <w:rPr>
+          <w:rFonts w:ascii="Barlow" w:hAnsi="Barlow"/>
+          <w:b/>
+          <w:bCs/>
+          <w:i/>
+          <w:iCs/>
+          <w:sz w:val="28"/>
+          <w:szCs w:val="28"/>
+          <w:lang w:val="en-US"/>
+        </w:rPr>
+        <w:br/>
+      </w:r>
+      <w:r>
+        <w:rPr>
+          <w:rFonts w:ascii="Barlow" w:hAnsi="Barlow"/>
+          <w:i/>
+          <w:iCs/>
+          <w:sz w:val="28"/>
+          <w:szCs w:val="28"/>
+          <w:lang w:val="en-US"/>
+        </w:rPr>
+        <w:br/>
+      </w:r>
+      <w:r>
+        <w:rPr>
+          <w:rFonts w:ascii="Barlow" w:hAnsi="Barlow"/>
+          <w:i/>
+          <w:iCs/>
+          <w:sz w:val="28"/>
+          <w:szCs w:val="28"/>
+          <w:lang w:val="en-US"/>
+        </w:rPr>
+        <w:t xml:space="preserve">         Reference</w:t>
+      </w:r>
+    </w:p>
+    <w:p>
+      <w:pPr>
+        <w:spacing w:line="276" w:lineRule="auto"/>
+        <w:rPr>
+          <w:rFonts w:ascii="Barlow" w:hAnsi="Barlow"/>
+          <w:i/>
+          <w:iCs/>
+          <w:sz w:val="28"/>
+          <w:szCs w:val="28"/>
+          <w:lang w:val="en-US"/>
+        </w:rPr>
+      </w:pPr>
+      <w:proofErr w:type="gramStart"/>
+      <w:r>
+        <w:rPr>
+          <w:rFonts w:ascii="Barlow" w:hAnsi="Barlow"/>
+          <w:i/>
+          <w:iCs/>
+          <w:sz w:val="28"/>
+          <w:szCs w:val="28"/>
+          <w:lang w:val="en-US"/>
+        </w:rPr>
+        <w:t>Prediction  1</w:t>
+      </w:r>
+      <w:proofErr w:type="gramEnd"/>
+      <w:r>
+        <w:rPr>
+          <w:rFonts w:ascii="Barlow" w:hAnsi="Barlow"/>
+          <w:i/>
+          <w:iCs/>
+          <w:sz w:val="28"/>
+          <w:szCs w:val="28"/>
+          <w:lang w:val="en-US"/>
+        </w:rPr>
+        <w:t xml:space="preserve">  2  3</w:t>
+      </w:r>
+    </w:p>
+    <w:p>
+      <w:pPr>
+        <w:spacing w:line="276" w:lineRule="auto"/>
+        <w:rPr>
+          <w:rFonts w:ascii="Barlow" w:hAnsi="Barlow"/>
+          <w:i/>
+          <w:iCs/>
+          <w:sz w:val="28"/>
+          <w:szCs w:val="28"/>
+          <w:lang w:val="en-US"/>
+        </w:rPr>
+      </w:pPr>
+      <w:r>
+        <w:rPr>
+          <w:rFonts w:ascii="Barlow" w:hAnsi="Barlow"/>
+          <w:i/>
+          <w:iCs/>
+          <w:sz w:val="28"/>
+          <w:szCs w:val="28"/>
+          <w:lang w:val="en-US"/>
+        </w:rPr>
+        <w:t xml:space="preserve">      </w:t>
+      </w:r>
+      <w:r>
+        <w:rPr>
+          <w:rFonts w:ascii="Barlow" w:hAnsi="Barlow"/>
+          <w:i/>
+          <w:iCs/>
+          <w:sz w:val="28"/>
+          <w:szCs w:val="28"/>
+          <w:lang w:val="en-US"/>
+        </w:rPr>
+        <w:tab/>
+      </w:r>
+      <w:r>
+        <w:rPr>
+          <w:rFonts w:ascii="Barlow" w:hAnsi="Barlow"/>
+          <w:i/>
+          <w:iCs/>
+          <w:sz w:val="28"/>
+          <w:szCs w:val="28"/>
+          <w:lang w:val="en-US"/>
+        </w:rPr>
+        <w:t xml:space="preserve">   1 </w:t>
+      </w:r>
+      <w:r>
+        <w:rPr>
+          <w:rFonts w:ascii="Barlow" w:hAnsi="Barlow"/>
+          <w:i/>
+          <w:iCs/>
+          <w:sz w:val="28"/>
+          <w:szCs w:val="28"/>
+          <w:lang w:val="en-US"/>
+        </w:rPr>
+        <w:t xml:space="preserve">     </w:t>
+      </w:r>
+      <w:proofErr w:type="gramStart"/>
+      <w:r>
+        <w:rPr>
+          <w:rFonts w:ascii="Barlow" w:hAnsi="Barlow"/>
+          <w:i/>
+          <w:iCs/>
+          <w:sz w:val="28"/>
+          <w:szCs w:val="28"/>
+          <w:lang w:val="en-US"/>
+        </w:rPr>
+        <w:t>17  1</w:t>
+      </w:r>
+      <w:proofErr w:type="gramEnd"/>
+      <w:r>
+        <w:rPr>
+          <w:rFonts w:ascii="Barlow" w:hAnsi="Barlow"/>
+          <w:i/>
+          <w:iCs/>
+          <w:sz w:val="28"/>
+          <w:szCs w:val="28"/>
+          <w:lang w:val="en-US"/>
+        </w:rPr>
+        <w:t xml:space="preserve">  1</w:t>
+      </w:r>
+    </w:p>
+    <w:p>
+      <w:pPr>
+        <w:spacing w:line="276" w:lineRule="auto"/>
+        <w:rPr>
+          <w:rFonts w:ascii="Barlow" w:hAnsi="Barlow"/>
+          <w:i/>
+          <w:iCs/>
+          <w:sz w:val="28"/>
+          <w:szCs w:val="28"/>
+          <w:lang w:val="en-US"/>
+        </w:rPr>
+      </w:pPr>
+      <w:r>
+        <w:rPr>
+          <w:rFonts w:ascii="Barlow" w:hAnsi="Barlow"/>
+          <w:i/>
+          <w:iCs/>
+          <w:sz w:val="28"/>
+          <w:szCs w:val="28"/>
+          <w:lang w:val="en-US"/>
+        </w:rPr>
+        <w:t xml:space="preserve">      </w:t>
+      </w:r>
+      <w:r>
+        <w:rPr>
+          <w:rFonts w:ascii="Barlow" w:hAnsi="Barlow"/>
+          <w:i/>
+          <w:iCs/>
+          <w:sz w:val="28"/>
+          <w:szCs w:val="28"/>
+          <w:lang w:val="en-US"/>
+        </w:rPr>
+        <w:tab/>
+      </w:r>
+      <w:r>
+        <w:rPr>
+          <w:rFonts w:ascii="Barlow" w:hAnsi="Barlow"/>
+          <w:i/>
+          <w:iCs/>
+          <w:sz w:val="28"/>
+          <w:szCs w:val="28"/>
+          <w:lang w:val="en-US"/>
+        </w:rPr>
+        <w:t xml:space="preserve">  2 </w:t>
+      </w:r>
+      <w:r>
+        <w:rPr>
+          <w:rFonts w:ascii="Barlow" w:hAnsi="Barlow"/>
+          <w:i/>
+          <w:iCs/>
+          <w:sz w:val="28"/>
+          <w:szCs w:val="28"/>
+          <w:lang w:val="en-US"/>
+        </w:rPr>
+        <w:t xml:space="preserve">   </w:t>
+      </w:r>
+      <w:r>
+        <w:rPr>
+          <w:rFonts w:ascii="Barlow" w:hAnsi="Barlow"/>
+          <w:i/>
+          <w:iCs/>
+          <w:sz w:val="28"/>
+          <w:szCs w:val="28"/>
+          <w:lang w:val="en-US"/>
+        </w:rPr>
+        <w:t xml:space="preserve"> 0 </w:t>
+      </w:r>
+      <w:proofErr w:type="gramStart"/>
+      <w:r>
+        <w:rPr>
+          <w:rFonts w:ascii="Barlow" w:hAnsi="Barlow"/>
+          <w:i/>
+          <w:iCs/>
+          <w:sz w:val="28"/>
+          <w:szCs w:val="28"/>
+          <w:lang w:val="en-US"/>
+        </w:rPr>
+        <w:t>20  0</w:t>
+      </w:r>
+      <w:proofErr w:type="gramEnd"/>
+    </w:p>
+    <w:p>
+      <w:pPr>
+        <w:spacing w:line="276" w:lineRule="auto"/>
+        <w:rPr>
+          <w:rFonts w:ascii="Barlow" w:hAnsi="Barlow"/>
+          <w:i/>
+          <w:iCs/>
+          <w:sz w:val="28"/>
+          <w:szCs w:val="28"/>
+          <w:lang w:val="en-US"/>
+        </w:rPr>
+      </w:pPr>
+      <w:r>
+        <w:rPr>
+          <w:rFonts w:ascii="Barlow" w:hAnsi="Barlow"/>
+          <w:i/>
+          <w:iCs/>
+          <w:sz w:val="28"/>
+          <w:szCs w:val="28"/>
+          <w:lang w:val="en-US"/>
+        </w:rPr>
+        <w:t xml:space="preserve">        </w:t>
+      </w:r>
+      <w:r>
+        <w:rPr>
+          <w:rFonts w:ascii="Barlow" w:hAnsi="Barlow"/>
+          <w:i/>
+          <w:iCs/>
+          <w:sz w:val="28"/>
+          <w:szCs w:val="28"/>
+          <w:lang w:val="en-US"/>
+        </w:rPr>
+        <w:tab/>
+      </w:r>
+      <w:r>
+        <w:rPr>
+          <w:rFonts w:ascii="Barlow" w:hAnsi="Barlow"/>
+          <w:i/>
+          <w:iCs/>
+          <w:sz w:val="28"/>
+          <w:szCs w:val="28"/>
+          <w:lang w:val="en-US"/>
+        </w:rPr>
+        <w:t xml:space="preserve"> 3  </w:t>
+      </w:r>
+      <w:r>
+        <w:rPr>
+          <w:rFonts w:ascii="Barlow" w:hAnsi="Barlow"/>
+          <w:i/>
+          <w:iCs/>
+          <w:sz w:val="28"/>
+          <w:szCs w:val="28"/>
+          <w:lang w:val="en-US"/>
+        </w:rPr>
+        <w:t xml:space="preserve">  </w:t>
+      </w:r>
+      <w:r>
+        <w:rPr>
+          <w:rFonts w:ascii="Barlow" w:hAnsi="Barlow"/>
+          <w:i/>
+          <w:iCs/>
+          <w:sz w:val="28"/>
+          <w:szCs w:val="28"/>
+          <w:lang w:val="en-US"/>
+        </w:rPr>
+        <w:t xml:space="preserve"> </w:t>
+      </w:r>
+      <w:r>
+        <w:rPr>
+          <w:rFonts w:ascii="Barlow" w:hAnsi="Barlow"/>
+          <w:i/>
+          <w:iCs/>
+          <w:sz w:val="28"/>
+          <w:szCs w:val="28"/>
+          <w:lang w:val="en-US"/>
+        </w:rPr>
+        <w:t xml:space="preserve"> </w:t>
+      </w:r>
+      <w:proofErr w:type="gramStart"/>
+      <w:r>
+        <w:rPr>
+          <w:rFonts w:ascii="Barlow" w:hAnsi="Barlow"/>
+          <w:i/>
+          <w:iCs/>
+          <w:sz w:val="28"/>
+          <w:szCs w:val="28"/>
+          <w:lang w:val="en-US"/>
+        </w:rPr>
+        <w:t>0  0</w:t>
+      </w:r>
+      <w:proofErr w:type="gramEnd"/>
+      <w:r>
+        <w:rPr>
+          <w:rFonts w:ascii="Barlow" w:hAnsi="Barlow"/>
+          <w:i/>
+          <w:iCs/>
+          <w:sz w:val="28"/>
+          <w:szCs w:val="28"/>
+          <w:lang w:val="en-US"/>
+        </w:rPr>
+        <w:t xml:space="preserve"> 13</w:t>
+      </w:r>
+      <w:r>
+        <w:rPr>
+          <w:rFonts w:ascii="Barlow" w:hAnsi="Barlow"/>
+          <w:i/>
+          <w:iCs/>
+          <w:sz w:val="28"/>
+          <w:szCs w:val="28"/>
+          <w:lang w:val="en-US"/>
+        </w:rPr>
+        <w:br/>
+      </w:r>
+      <w:r>
+        <w:rPr>
+          <w:rFonts w:ascii="Barlow" w:hAnsi="Barlow"/>
+          <w:b/>
+          <w:bCs/>
+          <w:i/>
+          <w:iCs/>
+          <w:sz w:val="28"/>
+          <w:szCs w:val="28"/>
+          <w:lang w:val="en-US"/>
+        </w:rPr>
+        <w:br/>
+      </w:r>
+      <w:r>
+        <w:rPr>
+          <w:rFonts w:ascii="Barlow" w:hAnsi="Barlow"/>
+          <w:b/>
+          <w:bCs/>
+          <w:i/>
+          <w:iCs/>
+          <w:sz w:val="28"/>
+          <w:szCs w:val="28"/>
+          <w:lang w:val="en-US"/>
+        </w:rPr>
+        <w:t xml:space="preserve">Confusion Matrix of the </w:t>
+      </w:r>
+      <w:r>
+        <w:rPr>
+          <w:rFonts w:ascii="Barlow" w:hAnsi="Barlow"/>
+          <w:b/>
+          <w:bCs/>
+          <w:i/>
+          <w:iCs/>
+          <w:sz w:val="28"/>
+          <w:szCs w:val="28"/>
+          <w:lang w:val="en-US"/>
+        </w:rPr>
+        <w:t>Radial</w:t>
+      </w:r>
+      <w:r>
+        <w:rPr>
+          <w:rFonts w:ascii="Barlow" w:hAnsi="Barlow"/>
+          <w:b/>
+          <w:bCs/>
+          <w:i/>
+          <w:iCs/>
+          <w:sz w:val="28"/>
+          <w:szCs w:val="28"/>
+          <w:lang w:val="en-US"/>
+        </w:rPr>
+        <w:t xml:space="preserve"> SVM </w:t>
+      </w:r>
+      <w:r>
+        <w:rPr>
+          <w:rFonts w:ascii="Barlow" w:hAnsi="Barlow"/>
+          <w:b/>
+          <w:bCs/>
+          <w:i/>
+          <w:iCs/>
+          <w:sz w:val="28"/>
+          <w:szCs w:val="28"/>
+          <w:lang w:val="en-US"/>
+        </w:rPr>
+        <w:br/>
+      </w:r>
+      <w:r>
+        <w:rPr>
+          <w:rFonts w:ascii="Barlow" w:hAnsi="Barlow"/>
+          <w:i/>
+          <w:iCs/>
+          <w:sz w:val="28"/>
+          <w:szCs w:val="28"/>
+          <w:lang w:val="en-US"/>
+        </w:rPr>
+        <w:br/>
+        <w:t xml:space="preserve">         Reference</w:t>
+      </w:r>
+    </w:p>
+    <w:p>
+      <w:pPr>
+        <w:spacing w:line="276" w:lineRule="auto"/>
+        <w:rPr>
+          <w:rFonts w:ascii="Barlow" w:hAnsi="Barlow"/>
+          <w:i/>
+          <w:iCs/>
+          <w:sz w:val="28"/>
+          <w:szCs w:val="28"/>
+          <w:lang w:val="en-US"/>
+        </w:rPr>
+      </w:pPr>
+      <w:proofErr w:type="gramStart"/>
+      <w:r>
+        <w:rPr>
+          <w:rFonts w:ascii="Barlow" w:hAnsi="Barlow"/>
+          <w:i/>
+          <w:iCs/>
+          <w:sz w:val="28"/>
+          <w:szCs w:val="28"/>
+          <w:lang w:val="en-US"/>
+        </w:rPr>
+        <w:t>Prediction  1</w:t>
+      </w:r>
+      <w:proofErr w:type="gramEnd"/>
+      <w:r>
+        <w:rPr>
+          <w:rFonts w:ascii="Barlow" w:hAnsi="Barlow"/>
+          <w:i/>
+          <w:iCs/>
+          <w:sz w:val="28"/>
+          <w:szCs w:val="28"/>
+          <w:lang w:val="en-US"/>
+        </w:rPr>
+        <w:t xml:space="preserve">  2  3</w:t>
+      </w:r>
+    </w:p>
+    <w:p>
+      <w:pPr>
+        <w:spacing w:line="276" w:lineRule="auto"/>
+        <w:rPr>
+          <w:rFonts w:ascii="Barlow" w:hAnsi="Barlow"/>
+          <w:i/>
+          <w:iCs/>
+          <w:sz w:val="28"/>
+          <w:szCs w:val="28"/>
+          <w:lang w:val="en-US"/>
+        </w:rPr>
+      </w:pPr>
+      <w:r>
+        <w:rPr>
+          <w:rFonts w:ascii="Barlow" w:hAnsi="Barlow"/>
+          <w:i/>
+          <w:iCs/>
+          <w:sz w:val="28"/>
+          <w:szCs w:val="28"/>
+          <w:lang w:val="en-US"/>
+        </w:rPr>
+        <w:t xml:space="preserve">      </w:t>
+      </w:r>
+      <w:r>
+        <w:rPr>
+          <w:rFonts w:ascii="Barlow" w:hAnsi="Barlow"/>
+          <w:i/>
+          <w:iCs/>
+          <w:sz w:val="28"/>
+          <w:szCs w:val="28"/>
+          <w:lang w:val="en-US"/>
+        </w:rPr>
+        <w:tab/>
+        <w:t xml:space="preserve">   1      </w:t>
+      </w:r>
+      <w:proofErr w:type="gramStart"/>
+      <w:r>
+        <w:rPr>
+          <w:rFonts w:ascii="Barlow" w:hAnsi="Barlow"/>
+          <w:i/>
+          <w:iCs/>
+          <w:sz w:val="28"/>
+          <w:szCs w:val="28"/>
+          <w:lang w:val="en-US"/>
+        </w:rPr>
+        <w:t>17  1</w:t>
+      </w:r>
+      <w:proofErr w:type="gramEnd"/>
+      <w:r>
+        <w:rPr>
+          <w:rFonts w:ascii="Barlow" w:hAnsi="Barlow"/>
+          <w:i/>
+          <w:iCs/>
+          <w:sz w:val="28"/>
+          <w:szCs w:val="28"/>
+          <w:lang w:val="en-US"/>
+        </w:rPr>
+        <w:t xml:space="preserve">  1</w:t>
+      </w:r>
+    </w:p>
+    <w:p>
+      <w:pPr>
+        <w:spacing w:line="276" w:lineRule="auto"/>
+        <w:rPr>
+          <w:rFonts w:ascii="Barlow" w:hAnsi="Barlow"/>
+          <w:i/>
+          <w:iCs/>
+          <w:sz w:val="28"/>
+          <w:szCs w:val="28"/>
+          <w:lang w:val="en-US"/>
+        </w:rPr>
+      </w:pPr>
+      <w:r>
+        <w:rPr>
+          <w:rFonts w:ascii="Barlow" w:hAnsi="Barlow"/>
+          <w:i/>
+          <w:iCs/>
+          <w:sz w:val="28"/>
+          <w:szCs w:val="28"/>
+          <w:lang w:val="en-US"/>
+        </w:rPr>
+        <w:t xml:space="preserve">      </w:t>
+      </w:r>
+      <w:r>
+        <w:rPr>
+          <w:rFonts w:ascii="Barlow" w:hAnsi="Barlow"/>
+          <w:i/>
+          <w:iCs/>
+          <w:sz w:val="28"/>
+          <w:szCs w:val="28"/>
+          <w:lang w:val="en-US"/>
+        </w:rPr>
+        <w:tab/>
+        <w:t xml:space="preserve">  2     0 </w:t>
+      </w:r>
+      <w:proofErr w:type="gramStart"/>
+      <w:r>
+        <w:rPr>
+          <w:rFonts w:ascii="Barlow" w:hAnsi="Barlow"/>
+          <w:i/>
+          <w:iCs/>
+          <w:sz w:val="28"/>
+          <w:szCs w:val="28"/>
+          <w:lang w:val="en-US"/>
+        </w:rPr>
+        <w:t>20  0</w:t>
+      </w:r>
+      <w:proofErr w:type="gramEnd"/>
+    </w:p>
+    <w:p>
+      <w:pPr>
+        <w:spacing w:line="276" w:lineRule="auto"/>
+        <w:rPr>
+          <w:rFonts w:ascii="Barlow" w:hAnsi="Barlow"/>
+          <w:i/>
+          <w:iCs/>
+          <w:sz w:val="28"/>
+          <w:szCs w:val="28"/>
+          <w:lang w:val="en-US"/>
+        </w:rPr>
+      </w:pPr>
+      <w:r>
+        <w:rPr>
+          <w:rFonts w:ascii="Barlow" w:hAnsi="Barlow"/>
+          <w:i/>
+          <w:iCs/>
+          <w:sz w:val="28"/>
+          <w:szCs w:val="28"/>
+          <w:lang w:val="en-US"/>
+        </w:rPr>
+        <w:t xml:space="preserve">        </w:t>
+      </w:r>
+      <w:r>
+        <w:rPr>
+          <w:rFonts w:ascii="Barlow" w:hAnsi="Barlow"/>
+          <w:i/>
+          <w:iCs/>
+          <w:sz w:val="28"/>
+          <w:szCs w:val="28"/>
+          <w:lang w:val="en-US"/>
+        </w:rPr>
+        <w:tab/>
+        <w:t xml:space="preserve"> 3  </w:t>
+      </w:r>
+      <w:r>
+        <w:rPr>
+          <w:rFonts w:ascii="Barlow" w:hAnsi="Barlow"/>
+          <w:i/>
+          <w:iCs/>
+          <w:sz w:val="28"/>
+          <w:szCs w:val="28"/>
+          <w:lang w:val="en-US"/>
+        </w:rPr>
+        <w:t xml:space="preserve"> </w:t>
+      </w:r>
+      <w:r>
+        <w:rPr>
+          <w:rFonts w:ascii="Barlow" w:hAnsi="Barlow"/>
+          <w:i/>
+          <w:iCs/>
+          <w:sz w:val="28"/>
+          <w:szCs w:val="28"/>
+          <w:lang w:val="en-US"/>
+        </w:rPr>
+        <w:t xml:space="preserve">   </w:t>
+      </w:r>
+      <w:proofErr w:type="gramStart"/>
+      <w:r>
+        <w:rPr>
+          <w:rFonts w:ascii="Barlow" w:hAnsi="Barlow"/>
+          <w:i/>
+          <w:iCs/>
+          <w:sz w:val="28"/>
+          <w:szCs w:val="28"/>
+          <w:lang w:val="en-US"/>
+        </w:rPr>
+        <w:t>0  0</w:t>
+      </w:r>
+      <w:proofErr w:type="gramEnd"/>
+      <w:r>
+        <w:rPr>
+          <w:rFonts w:ascii="Barlow" w:hAnsi="Barlow"/>
+          <w:i/>
+          <w:iCs/>
+          <w:sz w:val="28"/>
+          <w:szCs w:val="28"/>
+          <w:lang w:val="en-US"/>
+        </w:rPr>
+        <w:t xml:space="preserve"> 1</w:t>
+      </w:r>
+      <w:r>
+        <w:rPr>
+          <w:rFonts w:ascii="Barlow" w:hAnsi="Barlow"/>
+          <w:i/>
+          <w:iCs/>
+          <w:sz w:val="28"/>
+          <w:szCs w:val="28"/>
+          <w:lang w:val="en-US"/>
+        </w:rPr>
+        <w:t>4</w:t>
+      </w:r>
+    </w:p>
+    <w:p>
+      <w:pPr>
+        <w:spacing w:line="276" w:lineRule="auto"/>
+        <w:rPr>
+          <w:rFonts w:ascii="Barlow" w:hAnsi="Barlow"/>
+          <w:i/>
+          <w:iCs/>
+          <w:sz w:val="28"/>
+          <w:szCs w:val="28"/>
+          <w:lang w:val="en-US"/>
+        </w:rPr>
+      </w:pPr>
+    </w:p>
+    <w:p>
+      <w:pPr>
+        <w:spacing w:line="276" w:lineRule="auto"/>
+        <w:rPr>
+          <w:rFonts w:ascii="Barlow" w:hAnsi="Barlow"/>
+          <w:i/>
+          <w:iCs/>
+          <w:sz w:val="28"/>
+          <w:szCs w:val="28"/>
+          <w:lang w:val="en-US"/>
+        </w:rPr>
+      </w:pPr>
+      <w:r>
+        <w:rPr>
+          <w:rFonts w:ascii="Barlow" w:hAnsi="Barlow"/>
+          <w:b/>
+          <w:bCs/>
+          <w:i/>
+          <w:iCs/>
+          <w:sz w:val="28"/>
+          <w:szCs w:val="28"/>
+          <w:lang w:val="en-US"/>
+        </w:rPr>
+        <w:lastRenderedPageBreak/>
+        <w:t xml:space="preserve">Confusion Matrix of the </w:t>
+      </w:r>
+      <w:r>
+        <w:rPr>
+          <w:rFonts w:ascii="Barlow" w:hAnsi="Barlow"/>
+          <w:b/>
+          <w:bCs/>
+          <w:i/>
+          <w:iCs/>
+          <w:sz w:val="28"/>
+          <w:szCs w:val="28"/>
+          <w:lang w:val="en-US"/>
+        </w:rPr>
+        <w:t>kNN</w:t>
+      </w:r>
+      <w:r>
+        <w:rPr>
+          <w:rFonts w:ascii="Barlow" w:hAnsi="Barlow"/>
+          <w:b/>
+          <w:bCs/>
+          <w:i/>
+          <w:iCs/>
+          <w:sz w:val="28"/>
+          <w:szCs w:val="28"/>
+          <w:lang w:val="en-US"/>
+        </w:rPr>
+        <w:t xml:space="preserve"> </w:t>
+      </w:r>
+      <w:r>
+        <w:rPr>
+          <w:rFonts w:ascii="Barlow" w:hAnsi="Barlow"/>
+          <w:b/>
+          <w:bCs/>
+          <w:i/>
+          <w:iCs/>
+          <w:sz w:val="28"/>
+          <w:szCs w:val="28"/>
+          <w:lang w:val="en-US"/>
+        </w:rPr>
+        <w:br/>
+      </w:r>
+      <w:r>
+        <w:rPr>
+          <w:rFonts w:ascii="Barlow" w:hAnsi="Barlow"/>
+          <w:i/>
+          <w:iCs/>
+          <w:sz w:val="28"/>
+          <w:szCs w:val="28"/>
+          <w:lang w:val="en-US"/>
+        </w:rPr>
+        <w:br/>
+        <w:t xml:space="preserve">         Reference</w:t>
+      </w:r>
+    </w:p>
+    <w:p>
+      <w:pPr>
+        <w:spacing w:line="276" w:lineRule="auto"/>
+        <w:rPr>
+          <w:rFonts w:ascii="Barlow" w:hAnsi="Barlow"/>
+          <w:i/>
+          <w:iCs/>
+          <w:sz w:val="28"/>
+          <w:szCs w:val="28"/>
+          <w:lang w:val="en-US"/>
+        </w:rPr>
+      </w:pPr>
+      <w:proofErr w:type="gramStart"/>
+      <w:r>
+        <w:rPr>
+          <w:rFonts w:ascii="Barlow" w:hAnsi="Barlow"/>
+          <w:i/>
+          <w:iCs/>
+          <w:sz w:val="28"/>
+          <w:szCs w:val="28"/>
+          <w:lang w:val="en-US"/>
+        </w:rPr>
+        <w:t>Prediction  1</w:t>
+      </w:r>
+      <w:proofErr w:type="gramEnd"/>
+      <w:r>
+        <w:rPr>
+          <w:rFonts w:ascii="Barlow" w:hAnsi="Barlow"/>
+          <w:i/>
+          <w:iCs/>
+          <w:sz w:val="28"/>
+          <w:szCs w:val="28"/>
+          <w:lang w:val="en-US"/>
+        </w:rPr>
+        <w:t xml:space="preserve">  2  3</w:t>
+      </w:r>
+    </w:p>
+    <w:p>
+      <w:pPr>
+        <w:spacing w:line="276" w:lineRule="auto"/>
+        <w:rPr>
+          <w:rFonts w:ascii="Barlow" w:hAnsi="Barlow"/>
+          <w:i/>
+          <w:iCs/>
+          <w:sz w:val="28"/>
+          <w:szCs w:val="28"/>
+          <w:lang w:val="en-US"/>
+        </w:rPr>
+      </w:pPr>
+      <w:r>
+        <w:rPr>
+          <w:rFonts w:ascii="Barlow" w:hAnsi="Barlow"/>
+          <w:i/>
+          <w:iCs/>
+          <w:sz w:val="28"/>
+          <w:szCs w:val="28"/>
+          <w:lang w:val="en-US"/>
+        </w:rPr>
+        <w:t xml:space="preserve">      </w:t>
+      </w:r>
+      <w:r>
+        <w:rPr>
+          <w:rFonts w:ascii="Barlow" w:hAnsi="Barlow"/>
+          <w:i/>
+          <w:iCs/>
+          <w:sz w:val="28"/>
+          <w:szCs w:val="28"/>
+          <w:lang w:val="en-US"/>
+        </w:rPr>
+        <w:tab/>
+        <w:t xml:space="preserve">   1      </w:t>
+      </w:r>
+      <w:proofErr w:type="gramStart"/>
+      <w:r>
+        <w:rPr>
+          <w:rFonts w:ascii="Barlow" w:hAnsi="Barlow"/>
+          <w:i/>
+          <w:iCs/>
+          <w:sz w:val="28"/>
+          <w:szCs w:val="28"/>
+          <w:lang w:val="en-US"/>
+        </w:rPr>
+        <w:t>17  1</w:t>
+      </w:r>
+      <w:proofErr w:type="gramEnd"/>
+      <w:r>
+        <w:rPr>
+          <w:rFonts w:ascii="Barlow" w:hAnsi="Barlow"/>
+          <w:i/>
+          <w:iCs/>
+          <w:sz w:val="28"/>
+          <w:szCs w:val="28"/>
+          <w:lang w:val="en-US"/>
+        </w:rPr>
+        <w:t xml:space="preserve">  1</w:t>
+      </w:r>
+    </w:p>
+    <w:p>
+      <w:pPr>
+        <w:spacing w:line="276" w:lineRule="auto"/>
+        <w:rPr>
+          <w:rFonts w:ascii="Barlow" w:hAnsi="Barlow"/>
+          <w:i/>
+          <w:iCs/>
+          <w:sz w:val="28"/>
+          <w:szCs w:val="28"/>
+          <w:lang w:val="en-US"/>
+        </w:rPr>
+      </w:pPr>
+      <w:r>
+        <w:rPr>
+          <w:rFonts w:ascii="Barlow" w:hAnsi="Barlow"/>
+          <w:i/>
+          <w:iCs/>
+          <w:sz w:val="28"/>
+          <w:szCs w:val="28"/>
+          <w:lang w:val="en-US"/>
+        </w:rPr>
+        <w:t xml:space="preserve">      </w:t>
+      </w:r>
+      <w:r>
+        <w:rPr>
+          <w:rFonts w:ascii="Barlow" w:hAnsi="Barlow"/>
+          <w:i/>
+          <w:iCs/>
+          <w:sz w:val="28"/>
+          <w:szCs w:val="28"/>
+          <w:lang w:val="en-US"/>
+        </w:rPr>
+        <w:tab/>
+        <w:t xml:space="preserve">  2     0 </w:t>
+      </w:r>
+      <w:proofErr w:type="gramStart"/>
+      <w:r>
+        <w:rPr>
+          <w:rFonts w:ascii="Barlow" w:hAnsi="Barlow"/>
+          <w:i/>
+          <w:iCs/>
+          <w:sz w:val="28"/>
+          <w:szCs w:val="28"/>
+          <w:lang w:val="en-US"/>
+        </w:rPr>
+        <w:t>20  0</w:t>
+      </w:r>
+      <w:proofErr w:type="gramEnd"/>
+    </w:p>
+    <w:p>
+      <w:pPr>
+        <w:spacing w:line="276" w:lineRule="auto"/>
+        <w:rPr>
+          <w:rFonts w:ascii="Barlow" w:hAnsi="Barlow"/>
+          <w:i/>
+          <w:iCs/>
+          <w:sz w:val="28"/>
+          <w:szCs w:val="28"/>
+          <w:lang w:val="en-US"/>
+        </w:rPr>
+      </w:pPr>
+      <w:r>
+        <w:rPr>
+          <w:rFonts w:ascii="Barlow" w:hAnsi="Barlow"/>
+          <w:i/>
+          <w:iCs/>
+          <w:sz w:val="28"/>
+          <w:szCs w:val="28"/>
+          <w:lang w:val="en-US"/>
+        </w:rPr>
+        <w:t xml:space="preserve">        </w:t>
+      </w:r>
+      <w:r>
+        <w:rPr>
+          <w:rFonts w:ascii="Barlow" w:hAnsi="Barlow"/>
+          <w:i/>
+          <w:iCs/>
+          <w:sz w:val="28"/>
+          <w:szCs w:val="28"/>
+          <w:lang w:val="en-US"/>
+        </w:rPr>
+        <w:tab/>
+        <w:t xml:space="preserve"> 3  </w:t>
+      </w:r>
+      <w:r>
+        <w:rPr>
+          <w:rFonts w:ascii="Barlow" w:hAnsi="Barlow"/>
+          <w:i/>
+          <w:iCs/>
+          <w:sz w:val="28"/>
+          <w:szCs w:val="28"/>
+          <w:lang w:val="en-US"/>
+        </w:rPr>
+        <w:t xml:space="preserve"> </w:t>
+      </w:r>
+      <w:r>
+        <w:rPr>
+          <w:rFonts w:ascii="Barlow" w:hAnsi="Barlow"/>
+          <w:i/>
+          <w:iCs/>
+          <w:sz w:val="28"/>
+          <w:szCs w:val="28"/>
+          <w:lang w:val="en-US"/>
+        </w:rPr>
+        <w:t xml:space="preserve">   </w:t>
+      </w:r>
+      <w:proofErr w:type="gramStart"/>
+      <w:r>
+        <w:rPr>
+          <w:rFonts w:ascii="Barlow" w:hAnsi="Barlow"/>
+          <w:i/>
+          <w:iCs/>
+          <w:sz w:val="28"/>
+          <w:szCs w:val="28"/>
+          <w:lang w:val="en-US"/>
+        </w:rPr>
+        <w:t>0  0</w:t>
+      </w:r>
+      <w:proofErr w:type="gramEnd"/>
+      <w:r>
+        <w:rPr>
+          <w:rFonts w:ascii="Barlow" w:hAnsi="Barlow"/>
+          <w:i/>
+          <w:iCs/>
+          <w:sz w:val="28"/>
+          <w:szCs w:val="28"/>
+          <w:lang w:val="en-US"/>
+        </w:rPr>
+        <w:t xml:space="preserve"> 1</w:t>
+      </w:r>
+      <w:r>
+        <w:rPr>
+          <w:rFonts w:ascii="Barlow" w:hAnsi="Barlow"/>
+          <w:i/>
+          <w:iCs/>
+          <w:sz w:val="28"/>
+          <w:szCs w:val="28"/>
+          <w:lang w:val="en-US"/>
+        </w:rPr>
+        <w:t>4</w:t>
+      </w:r>
+    </w:p>
+    <w:p>
+      <w:pPr>
+        <w:spacing w:line="276" w:lineRule="auto"/>
+        <w:rPr>
+          <w:rFonts w:ascii="Barlow" w:hAnsi="Barlow"/>
+          <w:i/>
+          <w:iCs/>
+          <w:sz w:val="28"/>
+          <w:szCs w:val="28"/>
+          <w:lang w:val="en-US"/>
+        </w:rPr>
+      </w:pPr>
+    </w:p>
+    <w:p>
+      <w:pPr>
+        <w:spacing w:line="276" w:lineRule="auto"/>
+        <w:rPr>
+          <w:rFonts w:ascii="Barlow" w:hAnsi="Barlow"/>
+          <w:i/>
+          <w:iCs/>
+          <w:sz w:val="28"/>
+          <w:szCs w:val="28"/>
+          <w:lang w:val="en-US"/>
+        </w:rPr>
+      </w:pPr>
+    </w:p>
+    <w:p>
+      <w:pPr>
+        <w:spacing w:line="276" w:lineRule="auto"/>
+        <w:rPr>
+          <w:rFonts w:ascii="Barlow" w:hAnsi="Barlow"/>
+          <w:i/>
+          <w:iCs/>
+          <w:sz w:val="28"/>
+          <w:szCs w:val="28"/>
+          <w:lang w:val="en-US"/>
+        </w:rPr>
+      </w:pPr>
+      <w:r>
+        <w:rPr>
+          <w:rFonts w:ascii="Barlow" w:hAnsi="Barlow"/>
+          <w:i/>
+          <w:iCs/>
+          <w:sz w:val="28"/>
+          <w:szCs w:val="28"/>
+          <w:lang w:val="en-US"/>
+        </w:rPr>
+        <w:br/>
+      </w:r>
+      <w:r>
+        <w:rPr>
+          <w:rFonts w:ascii="Barlow" w:hAnsi="Barlow"/>
+          <w:b/>
+          <w:bCs/>
+          <w:i/>
+          <w:iCs/>
+          <w:sz w:val="28"/>
+          <w:szCs w:val="28"/>
+          <w:lang w:val="en-US"/>
+        </w:rPr>
+        <w:t xml:space="preserve">Comparison of the models </w:t>
+      </w:r>
+      <w:r>
+        <w:rPr>
+          <w:rFonts w:ascii="Barlow" w:hAnsi="Barlow"/>
+          <w:b/>
+          <w:bCs/>
+          <w:i/>
+          <w:iCs/>
+          <w:sz w:val="28"/>
+          <w:szCs w:val="28"/>
+          <w:lang w:val="en-US"/>
+        </w:rPr>
+        <w:t>(Precision, Recall, F1)</w:t>
+      </w:r>
+      <w:r>
+        <w:rPr>
+          <w:rFonts w:ascii="Barlow" w:hAnsi="Barlow"/>
+          <w:b/>
+          <w:bCs/>
+          <w:i/>
+          <w:iCs/>
+          <w:sz w:val="28"/>
+          <w:szCs w:val="28"/>
+          <w:lang w:val="en-US"/>
+        </w:rPr>
+        <w:br/>
+      </w:r>
+      <w:r>
+        <w:rPr>
+          <w:rFonts w:ascii="Barlow" w:hAnsi="Barlow"/>
+          <w:b/>
+          <w:bCs/>
+          <w:i/>
+          <w:iCs/>
+          <w:sz w:val="28"/>
+          <w:szCs w:val="28"/>
+          <w:lang w:val="en-US"/>
+        </w:rPr>
+        <w:br/>
+      </w:r>
+      <w:r>
+        <w:rPr>
+          <w:rFonts w:ascii="Barlow" w:hAnsi="Barlow"/>
+          <w:i/>
+          <w:iCs/>
+          <w:sz w:val="28"/>
+          <w:szCs w:val="28"/>
+          <w:lang w:val="en-US"/>
+        </w:rPr>
+        <w:t xml:space="preserve">      Model </w:t>
+      </w:r>
+      <w:r>
+        <w:rPr>
+          <w:rFonts w:ascii="Barlow" w:hAnsi="Barlow"/>
+          <w:i/>
+          <w:iCs/>
+          <w:sz w:val="28"/>
+          <w:szCs w:val="28"/>
+          <w:lang w:val="en-US"/>
+        </w:rPr>
+        <w:tab/>
+      </w:r>
+      <w:r>
+        <w:rPr>
+          <w:rFonts w:ascii="Barlow" w:hAnsi="Barlow"/>
+          <w:i/>
+          <w:iCs/>
+          <w:sz w:val="28"/>
+          <w:szCs w:val="28"/>
+          <w:lang w:val="en-US"/>
+        </w:rPr>
+        <w:tab/>
+      </w:r>
+      <w:r>
+        <w:rPr>
+          <w:rFonts w:ascii="Barlow" w:hAnsi="Barlow"/>
+          <w:i/>
+          <w:iCs/>
+          <w:sz w:val="28"/>
+          <w:szCs w:val="28"/>
+          <w:lang w:val="en-US"/>
+        </w:rPr>
+        <w:tab/>
+      </w:r>
+      <w:r>
+        <w:rPr>
+          <w:rFonts w:ascii="Barlow" w:hAnsi="Barlow"/>
+          <w:i/>
+          <w:iCs/>
+          <w:sz w:val="28"/>
+          <w:szCs w:val="28"/>
+          <w:lang w:val="en-US"/>
+        </w:rPr>
+        <w:t xml:space="preserve">Precision    </w:t>
+      </w:r>
+      <w:r>
+        <w:rPr>
+          <w:rFonts w:ascii="Barlow" w:hAnsi="Barlow"/>
+          <w:i/>
+          <w:iCs/>
+          <w:sz w:val="28"/>
+          <w:szCs w:val="28"/>
+          <w:lang w:val="en-US"/>
+        </w:rPr>
+        <w:tab/>
+      </w:r>
+      <w:r>
+        <w:rPr>
+          <w:rFonts w:ascii="Barlow" w:hAnsi="Barlow"/>
+          <w:i/>
+          <w:iCs/>
+          <w:sz w:val="28"/>
+          <w:szCs w:val="28"/>
+          <w:lang w:val="en-US"/>
+        </w:rPr>
+        <w:tab/>
+        <w:t xml:space="preserve">Recall </w:t>
+      </w:r>
+      <w:r>
+        <w:rPr>
+          <w:rFonts w:ascii="Barlow" w:hAnsi="Barlow"/>
+          <w:i/>
+          <w:iCs/>
+          <w:sz w:val="28"/>
+          <w:szCs w:val="28"/>
+          <w:lang w:val="en-US"/>
+        </w:rPr>
+        <w:tab/>
+      </w:r>
+      <w:r>
+        <w:rPr>
+          <w:rFonts w:ascii="Barlow" w:hAnsi="Barlow"/>
+          <w:i/>
+          <w:iCs/>
+          <w:sz w:val="28"/>
+          <w:szCs w:val="28"/>
+          <w:lang w:val="en-US"/>
+        </w:rPr>
+        <w:tab/>
+      </w:r>
+      <w:r>
+        <w:rPr>
+          <w:rFonts w:ascii="Barlow" w:hAnsi="Barlow"/>
+          <w:i/>
+          <w:iCs/>
+          <w:sz w:val="28"/>
+          <w:szCs w:val="28"/>
+          <w:lang w:val="en-US"/>
+        </w:rPr>
+        <w:t>F1_Score</w:t>
+      </w:r>
+    </w:p>
+    <w:p>
+      <w:pPr>
+        <w:spacing w:line="276" w:lineRule="auto"/>
+        <w:rPr>
+          <w:rFonts w:ascii="Barlow" w:hAnsi="Barlow"/>
+          <w:i/>
+          <w:iCs/>
+          <w:sz w:val="28"/>
+          <w:szCs w:val="28"/>
+          <w:lang w:val="en-US"/>
+        </w:rPr>
+      </w:pPr>
+      <w:r>
+        <w:rPr>
+          <w:rFonts w:ascii="Barlow" w:hAnsi="Barlow"/>
+          <w:i/>
+          <w:iCs/>
+          <w:sz w:val="28"/>
+          <w:szCs w:val="28"/>
+          <w:lang w:val="en-US"/>
+        </w:rPr>
+        <w:t xml:space="preserve">1 Linear SVM </w:t>
+      </w:r>
+      <w:r>
+        <w:rPr>
+          <w:rFonts w:ascii="Barlow" w:hAnsi="Barlow"/>
+          <w:i/>
+          <w:iCs/>
+          <w:sz w:val="28"/>
+          <w:szCs w:val="28"/>
+          <w:lang w:val="en-US"/>
+        </w:rPr>
+        <w:tab/>
+      </w:r>
+      <w:r>
+        <w:rPr>
+          <w:rFonts w:ascii="Barlow" w:hAnsi="Barlow"/>
+          <w:i/>
+          <w:iCs/>
+          <w:sz w:val="28"/>
+          <w:szCs w:val="28"/>
+          <w:lang w:val="en-US"/>
+        </w:rPr>
+        <w:tab/>
+      </w:r>
+      <w:r>
+        <w:rPr>
+          <w:rFonts w:ascii="Barlow" w:hAnsi="Barlow"/>
+          <w:i/>
+          <w:iCs/>
+          <w:sz w:val="28"/>
+          <w:szCs w:val="28"/>
+          <w:lang w:val="en-US"/>
+        </w:rPr>
+        <w:t xml:space="preserve">0.8947368 </w:t>
+      </w:r>
+      <w:r>
+        <w:rPr>
+          <w:rFonts w:ascii="Barlow" w:hAnsi="Barlow"/>
+          <w:i/>
+          <w:iCs/>
+          <w:sz w:val="28"/>
+          <w:szCs w:val="28"/>
+          <w:lang w:val="en-US"/>
+        </w:rPr>
+        <w:tab/>
+      </w:r>
+      <w:r>
+        <w:rPr>
+          <w:rFonts w:ascii="Barlow" w:hAnsi="Barlow"/>
+          <w:i/>
+          <w:iCs/>
+          <w:sz w:val="28"/>
+          <w:szCs w:val="28"/>
+          <w:lang w:val="en-US"/>
+        </w:rPr>
+        <w:tab/>
+      </w:r>
+      <w:r>
+        <w:rPr>
+          <w:rFonts w:ascii="Barlow" w:hAnsi="Barlow"/>
+          <w:i/>
+          <w:iCs/>
+          <w:sz w:val="28"/>
+          <w:szCs w:val="28"/>
+          <w:lang w:val="en-US"/>
+        </w:rPr>
+        <w:t xml:space="preserve">1.0000000 </w:t>
+      </w:r>
+      <w:r>
+        <w:rPr>
+          <w:rFonts w:ascii="Barlow" w:hAnsi="Barlow"/>
+          <w:i/>
+          <w:iCs/>
+          <w:sz w:val="28"/>
+          <w:szCs w:val="28"/>
+          <w:lang w:val="en-US"/>
+        </w:rPr>
+        <w:tab/>
+      </w:r>
+      <w:r>
+        <w:rPr>
+          <w:rFonts w:ascii="Barlow" w:hAnsi="Barlow"/>
+          <w:i/>
+          <w:iCs/>
+          <w:sz w:val="28"/>
+          <w:szCs w:val="28"/>
+          <w:lang w:val="en-US"/>
+        </w:rPr>
+        <w:tab/>
+      </w:r>
+      <w:r>
+        <w:rPr>
+          <w:rFonts w:ascii="Barlow" w:hAnsi="Barlow"/>
+          <w:i/>
+          <w:iCs/>
+          <w:sz w:val="28"/>
+          <w:szCs w:val="28"/>
+          <w:lang w:val="en-US"/>
+        </w:rPr>
+        <w:t>0.9444444</w:t>
+      </w:r>
+    </w:p>
+    <w:p>
+      <w:pPr>
+        <w:spacing w:line="276" w:lineRule="auto"/>
+        <w:rPr>
+          <w:rFonts w:ascii="Barlow" w:hAnsi="Barlow"/>
+          <w:i/>
+          <w:iCs/>
+          <w:sz w:val="28"/>
+          <w:szCs w:val="28"/>
+          <w:lang w:val="en-US"/>
+        </w:rPr>
+      </w:pPr>
+      <w:r>
+        <w:rPr>
+          <w:rFonts w:ascii="Barlow" w:hAnsi="Barlow"/>
+          <w:i/>
+          <w:iCs/>
+          <w:sz w:val="28"/>
+          <w:szCs w:val="28"/>
+          <w:lang w:val="en-US"/>
+        </w:rPr>
+        <w:t xml:space="preserve">2 Radial SVM </w:t>
+      </w:r>
+      <w:r>
+        <w:rPr>
+          <w:rFonts w:ascii="Barlow" w:hAnsi="Barlow"/>
+          <w:i/>
+          <w:iCs/>
+          <w:sz w:val="28"/>
+          <w:szCs w:val="28"/>
+          <w:lang w:val="en-US"/>
+        </w:rPr>
+        <w:tab/>
+      </w:r>
+      <w:r>
+        <w:rPr>
+          <w:rFonts w:ascii="Barlow" w:hAnsi="Barlow"/>
+          <w:i/>
+          <w:iCs/>
+          <w:sz w:val="28"/>
+          <w:szCs w:val="28"/>
+          <w:lang w:val="en-US"/>
+        </w:rPr>
+        <w:tab/>
+      </w:r>
+      <w:r>
+        <w:rPr>
+          <w:rFonts w:ascii="Barlow" w:hAnsi="Barlow"/>
+          <w:i/>
+          <w:iCs/>
+          <w:sz w:val="28"/>
+          <w:szCs w:val="28"/>
+          <w:lang w:val="en-US"/>
+        </w:rPr>
+        <w:t xml:space="preserve">1.0000000 </w:t>
+      </w:r>
+      <w:r>
+        <w:rPr>
+          <w:rFonts w:ascii="Barlow" w:hAnsi="Barlow"/>
+          <w:i/>
+          <w:iCs/>
+          <w:sz w:val="28"/>
+          <w:szCs w:val="28"/>
+          <w:lang w:val="en-US"/>
+        </w:rPr>
+        <w:tab/>
+      </w:r>
+      <w:r>
+        <w:rPr>
+          <w:rFonts w:ascii="Barlow" w:hAnsi="Barlow"/>
+          <w:i/>
+          <w:iCs/>
+          <w:sz w:val="28"/>
+          <w:szCs w:val="28"/>
+          <w:lang w:val="en-US"/>
+        </w:rPr>
+        <w:tab/>
+      </w:r>
+      <w:r>
+        <w:rPr>
+          <w:rFonts w:ascii="Barlow" w:hAnsi="Barlow"/>
+          <w:i/>
+          <w:iCs/>
+          <w:sz w:val="28"/>
+          <w:szCs w:val="28"/>
+          <w:lang w:val="en-US"/>
+        </w:rPr>
+        <w:t xml:space="preserve">0.9523810 </w:t>
+      </w:r>
+      <w:r>
+        <w:rPr>
+          <w:rFonts w:ascii="Barlow" w:hAnsi="Barlow"/>
+          <w:i/>
+          <w:iCs/>
+          <w:sz w:val="28"/>
+          <w:szCs w:val="28"/>
+          <w:lang w:val="en-US"/>
+        </w:rPr>
+        <w:tab/>
+      </w:r>
+      <w:r>
+        <w:rPr>
+          <w:rFonts w:ascii="Barlow" w:hAnsi="Barlow"/>
+          <w:i/>
+          <w:iCs/>
+          <w:sz w:val="28"/>
+          <w:szCs w:val="28"/>
+          <w:lang w:val="en-US"/>
+        </w:rPr>
+        <w:tab/>
+      </w:r>
+      <w:r>
+        <w:rPr>
+          <w:rFonts w:ascii="Barlow" w:hAnsi="Barlow"/>
+          <w:i/>
+          <w:iCs/>
+          <w:sz w:val="28"/>
+          <w:szCs w:val="28"/>
+          <w:lang w:val="en-US"/>
+        </w:rPr>
+        <w:t>0.9756098</w:t>
+      </w:r>
+    </w:p>
+    <w:p>
+      <w:pPr>
+        <w:spacing w:line="276" w:lineRule="auto"/>
+        <w:rPr>
+          <w:rFonts w:ascii="Barlow" w:hAnsi="Barlow"/>
+          <w:i/>
+          <w:iCs/>
+          <w:sz w:val="28"/>
+          <w:szCs w:val="28"/>
+          <w:lang w:val="en-US"/>
+        </w:rPr>
+      </w:pPr>
+      <w:r>
+        <w:rPr>
+          <w:rFonts w:ascii="Barlow" w:hAnsi="Barlow"/>
+          <w:i/>
+          <w:iCs/>
+          <w:sz w:val="28"/>
+          <w:szCs w:val="28"/>
+          <w:lang w:val="en-US"/>
+        </w:rPr>
+        <w:t xml:space="preserve">3        kNN </w:t>
+      </w:r>
+      <w:r>
+        <w:rPr>
+          <w:rFonts w:ascii="Barlow" w:hAnsi="Barlow"/>
+          <w:i/>
+          <w:iCs/>
+          <w:sz w:val="28"/>
+          <w:szCs w:val="28"/>
+          <w:lang w:val="en-US"/>
+        </w:rPr>
+        <w:tab/>
+      </w:r>
+      <w:r>
+        <w:rPr>
+          <w:rFonts w:ascii="Barlow" w:hAnsi="Barlow"/>
+          <w:i/>
+          <w:iCs/>
+          <w:sz w:val="28"/>
+          <w:szCs w:val="28"/>
+          <w:lang w:val="en-US"/>
+        </w:rPr>
+        <w:tab/>
+      </w:r>
+      <w:r>
+        <w:rPr>
+          <w:rFonts w:ascii="Barlow" w:hAnsi="Barlow"/>
+          <w:i/>
+          <w:iCs/>
+          <w:sz w:val="28"/>
+          <w:szCs w:val="28"/>
+          <w:lang w:val="en-US"/>
+        </w:rPr>
+        <w:tab/>
+      </w:r>
+      <w:r>
+        <w:rPr>
+          <w:rFonts w:ascii="Barlow" w:hAnsi="Barlow"/>
+          <w:i/>
+          <w:iCs/>
+          <w:sz w:val="28"/>
+          <w:szCs w:val="28"/>
+          <w:lang w:val="en-US"/>
+        </w:rPr>
+        <w:t xml:space="preserve">1.0000000 </w:t>
+      </w:r>
+      <w:r>
+        <w:rPr>
+          <w:rFonts w:ascii="Barlow" w:hAnsi="Barlow"/>
+          <w:i/>
+          <w:iCs/>
+          <w:sz w:val="28"/>
+          <w:szCs w:val="28"/>
+          <w:lang w:val="en-US"/>
+        </w:rPr>
+        <w:tab/>
+      </w:r>
+      <w:r>
+        <w:rPr>
+          <w:rFonts w:ascii="Barlow" w:hAnsi="Barlow"/>
+          <w:i/>
+          <w:iCs/>
+          <w:sz w:val="28"/>
+          <w:szCs w:val="28"/>
+          <w:lang w:val="en-US"/>
+        </w:rPr>
+        <w:tab/>
+      </w:r>
+      <w:r>
+        <w:rPr>
+          <w:rFonts w:ascii="Barlow" w:hAnsi="Barlow"/>
+          <w:i/>
+          <w:iCs/>
+          <w:sz w:val="28"/>
+          <w:szCs w:val="28"/>
+          <w:lang w:val="en-US"/>
+        </w:rPr>
+        <w:t xml:space="preserve">0.9285714 </w:t>
+      </w:r>
+      <w:r>
+        <w:rPr>
+          <w:rFonts w:ascii="Barlow" w:hAnsi="Barlow"/>
+          <w:i/>
+          <w:iCs/>
+          <w:sz w:val="28"/>
+          <w:szCs w:val="28"/>
+          <w:lang w:val="en-US"/>
+        </w:rPr>
+        <w:tab/>
+      </w:r>
+      <w:r>
+        <w:rPr>
+          <w:rFonts w:ascii="Barlow" w:hAnsi="Barlow"/>
+          <w:i/>
+          <w:iCs/>
+          <w:sz w:val="28"/>
+          <w:szCs w:val="28"/>
+          <w:lang w:val="en-US"/>
+        </w:rPr>
+        <w:tab/>
+      </w:r>
+      <w:r>
+        <w:rPr>
+          <w:rFonts w:ascii="Barlow" w:hAnsi="Barlow"/>
+          <w:i/>
+          <w:iCs/>
+          <w:sz w:val="28"/>
+          <w:szCs w:val="28"/>
+          <w:lang w:val="en-US"/>
+        </w:rPr>
+        <w:t>0.9629630</w:t>
+      </w:r>
+      <w:r>
+        <w:rPr>
+          <w:rFonts w:ascii="Barlow" w:hAnsi="Barlow"/>
+          <w:i/>
+          <w:iCs/>
+          <w:sz w:val="28"/>
+          <w:szCs w:val="28"/>
+          <w:lang w:val="en-US"/>
+        </w:rPr>
+        <w:br/>
+      </w:r>
+    </w:p>
+    <w:p>
+      <w:pPr>
+        <w:spacing w:line="276" w:lineRule="auto"/>
+        <w:rPr>
+          <w:rFonts w:ascii="Barlow" w:hAnsi="Barlow"/>
+          <w:i/>
+          <w:iCs/>
+          <w:sz w:val="28"/>
+          <w:szCs w:val="28"/>
+          <w:lang w:val="en-US"/>
+        </w:rPr>
+      </w:pPr>
+      <w:r>
+        <w:rPr>
+          <w:rFonts w:ascii="Barlow" w:hAnsi="Barlow"/>
+          <w:i/>
+          <w:iCs/>
+          <w:sz w:val="28"/>
+          <w:szCs w:val="28"/>
+          <w:lang w:val="en-US"/>
+        </w:rPr>
+        <w:t xml:space="preserve">4 Linear SVM </w:t>
+      </w:r>
+      <w:r>
+        <w:rPr>
+          <w:rFonts w:ascii="Barlow" w:hAnsi="Barlow"/>
+          <w:i/>
+          <w:iCs/>
+          <w:sz w:val="28"/>
+          <w:szCs w:val="28"/>
+          <w:lang w:val="en-US"/>
+        </w:rPr>
+        <w:tab/>
+      </w:r>
+      <w:r>
+        <w:rPr>
+          <w:rFonts w:ascii="Barlow" w:hAnsi="Barlow"/>
+          <w:i/>
+          <w:iCs/>
+          <w:sz w:val="28"/>
+          <w:szCs w:val="28"/>
+          <w:lang w:val="en-US"/>
+        </w:rPr>
+        <w:tab/>
+      </w:r>
+      <w:r>
+        <w:rPr>
+          <w:rFonts w:ascii="Barlow" w:hAnsi="Barlow"/>
+          <w:i/>
+          <w:iCs/>
+          <w:sz w:val="28"/>
+          <w:szCs w:val="28"/>
+          <w:lang w:val="en-US"/>
+        </w:rPr>
+        <w:t xml:space="preserve">0.9444444 </w:t>
+      </w:r>
+      <w:r>
+        <w:rPr>
+          <w:rFonts w:ascii="Barlow" w:hAnsi="Barlow"/>
+          <w:i/>
+          <w:iCs/>
+          <w:sz w:val="28"/>
+          <w:szCs w:val="28"/>
+          <w:lang w:val="en-US"/>
+        </w:rPr>
+        <w:tab/>
+      </w:r>
+      <w:r>
+        <w:rPr>
+          <w:rFonts w:ascii="Barlow" w:hAnsi="Barlow"/>
+          <w:i/>
+          <w:iCs/>
+          <w:sz w:val="28"/>
+          <w:szCs w:val="28"/>
+          <w:lang w:val="en-US"/>
+        </w:rPr>
+        <w:tab/>
+      </w:r>
+      <w:r>
+        <w:rPr>
+          <w:rFonts w:ascii="Barlow" w:hAnsi="Barlow"/>
+          <w:i/>
+          <w:iCs/>
+          <w:sz w:val="28"/>
+          <w:szCs w:val="28"/>
+          <w:lang w:val="en-US"/>
+        </w:rPr>
+        <w:t xml:space="preserve">1.0000000 </w:t>
+      </w:r>
+      <w:r>
+        <w:rPr>
+          <w:rFonts w:ascii="Barlow" w:hAnsi="Barlow"/>
+          <w:i/>
+          <w:iCs/>
+          <w:sz w:val="28"/>
+          <w:szCs w:val="28"/>
+          <w:lang w:val="en-US"/>
+        </w:rPr>
+        <w:tab/>
+      </w:r>
+      <w:r>
+        <w:rPr>
+          <w:rFonts w:ascii="Barlow" w:hAnsi="Barlow"/>
+          <w:i/>
+          <w:iCs/>
+          <w:sz w:val="28"/>
+          <w:szCs w:val="28"/>
+          <w:lang w:val="en-US"/>
+        </w:rPr>
+        <w:tab/>
+      </w:r>
+      <w:r>
+        <w:rPr>
+          <w:rFonts w:ascii="Barlow" w:hAnsi="Barlow"/>
+          <w:i/>
+          <w:iCs/>
+          <w:sz w:val="28"/>
+          <w:szCs w:val="28"/>
+          <w:lang w:val="en-US"/>
+        </w:rPr>
+        <w:t>0.9714286</w:t>
+      </w:r>
+    </w:p>
+    <w:p>
+      <w:pPr>
+        <w:spacing w:line="276" w:lineRule="auto"/>
+        <w:rPr>
+          <w:rFonts w:ascii="Barlow" w:hAnsi="Barlow"/>
+          <w:i/>
+          <w:iCs/>
+          <w:sz w:val="28"/>
+          <w:szCs w:val="28"/>
+          <w:lang w:val="en-US"/>
+        </w:rPr>
+      </w:pPr>
+      <w:r>
+        <w:rPr>
+          <w:rFonts w:ascii="Barlow" w:hAnsi="Barlow"/>
+          <w:i/>
+          <w:iCs/>
+          <w:sz w:val="28"/>
+          <w:szCs w:val="28"/>
+          <w:lang w:val="en-US"/>
+        </w:rPr>
+        <w:t>5 Radial SVM</w:t>
+      </w:r>
+      <w:r>
+        <w:rPr>
+          <w:rFonts w:ascii="Barlow" w:hAnsi="Barlow"/>
+          <w:i/>
+          <w:iCs/>
+          <w:sz w:val="28"/>
+          <w:szCs w:val="28"/>
+          <w:lang w:val="en-US"/>
+        </w:rPr>
+        <w:tab/>
+      </w:r>
+      <w:r>
+        <w:rPr>
+          <w:rFonts w:ascii="Barlow" w:hAnsi="Barlow"/>
+          <w:i/>
+          <w:iCs/>
+          <w:sz w:val="28"/>
+          <w:szCs w:val="28"/>
+          <w:lang w:val="en-US"/>
+        </w:rPr>
+        <w:tab/>
+      </w:r>
+      <w:r>
+        <w:rPr>
+          <w:rFonts w:ascii="Barlow" w:hAnsi="Barlow"/>
+          <w:i/>
+          <w:iCs/>
+          <w:sz w:val="28"/>
+          <w:szCs w:val="28"/>
+          <w:lang w:val="en-US"/>
+        </w:rPr>
+        <w:t xml:space="preserve"> 1.0000000 </w:t>
+      </w:r>
+      <w:r>
+        <w:rPr>
+          <w:rFonts w:ascii="Barlow" w:hAnsi="Barlow"/>
+          <w:i/>
+          <w:iCs/>
+          <w:sz w:val="28"/>
+          <w:szCs w:val="28"/>
+          <w:lang w:val="en-US"/>
+        </w:rPr>
+        <w:tab/>
+      </w:r>
+      <w:r>
+        <w:rPr>
+          <w:rFonts w:ascii="Barlow" w:hAnsi="Barlow"/>
+          <w:i/>
+          <w:iCs/>
+          <w:sz w:val="28"/>
+          <w:szCs w:val="28"/>
+          <w:lang w:val="en-US"/>
+        </w:rPr>
+        <w:tab/>
+      </w:r>
+      <w:r>
+        <w:rPr>
+          <w:rFonts w:ascii="Barlow" w:hAnsi="Barlow"/>
+          <w:i/>
+          <w:iCs/>
+          <w:sz w:val="28"/>
+          <w:szCs w:val="28"/>
+          <w:lang w:val="en-US"/>
+        </w:rPr>
+        <w:t xml:space="preserve">0.9523810 </w:t>
+      </w:r>
+      <w:r>
+        <w:rPr>
+          <w:rFonts w:ascii="Barlow" w:hAnsi="Barlow"/>
+          <w:i/>
+          <w:iCs/>
+          <w:sz w:val="28"/>
+          <w:szCs w:val="28"/>
+          <w:lang w:val="en-US"/>
+        </w:rPr>
+        <w:tab/>
+      </w:r>
+      <w:r>
+        <w:rPr>
+          <w:rFonts w:ascii="Barlow" w:hAnsi="Barlow"/>
+          <w:i/>
+          <w:iCs/>
+          <w:sz w:val="28"/>
+          <w:szCs w:val="28"/>
+          <w:lang w:val="en-US"/>
+        </w:rPr>
+        <w:tab/>
+      </w:r>
+      <w:r>
+        <w:rPr>
+          <w:rFonts w:ascii="Barlow" w:hAnsi="Barlow"/>
+          <w:i/>
+          <w:iCs/>
+          <w:sz w:val="28"/>
+          <w:szCs w:val="28"/>
+          <w:lang w:val="en-US"/>
+        </w:rPr>
+        <w:t>0.9756098</w:t>
+      </w:r>
+    </w:p>
+    <w:p>
+      <w:pPr>
+        <w:spacing w:line="276" w:lineRule="auto"/>
+        <w:rPr>
+          <w:rFonts w:ascii="Barlow" w:hAnsi="Barlow"/>
+          <w:i/>
+          <w:iCs/>
+          <w:sz w:val="28"/>
+          <w:szCs w:val="28"/>
+          <w:lang w:val="en-US"/>
+        </w:rPr>
+      </w:pPr>
+      <w:r>
+        <w:rPr>
+          <w:rFonts w:ascii="Barlow" w:hAnsi="Barlow"/>
+          <w:i/>
+          <w:iCs/>
+          <w:sz w:val="28"/>
+          <w:szCs w:val="28"/>
+          <w:lang w:val="en-US"/>
+        </w:rPr>
+        <w:t>6        kNN</w:t>
+      </w:r>
+      <w:r>
+        <w:rPr>
+          <w:rFonts w:ascii="Barlow" w:hAnsi="Barlow"/>
+          <w:i/>
+          <w:iCs/>
+          <w:sz w:val="28"/>
+          <w:szCs w:val="28"/>
+          <w:lang w:val="en-US"/>
+        </w:rPr>
+        <w:tab/>
+      </w:r>
+      <w:r>
+        <w:rPr>
+          <w:rFonts w:ascii="Barlow" w:hAnsi="Barlow"/>
+          <w:i/>
+          <w:iCs/>
+          <w:sz w:val="28"/>
+          <w:szCs w:val="28"/>
+          <w:lang w:val="en-US"/>
+        </w:rPr>
+        <w:tab/>
+      </w:r>
+      <w:r>
+        <w:rPr>
+          <w:rFonts w:ascii="Barlow" w:hAnsi="Barlow"/>
+          <w:i/>
+          <w:iCs/>
+          <w:sz w:val="28"/>
+          <w:szCs w:val="28"/>
+          <w:lang w:val="en-US"/>
+        </w:rPr>
+        <w:tab/>
+      </w:r>
+      <w:r>
+        <w:rPr>
+          <w:rFonts w:ascii="Barlow" w:hAnsi="Barlow"/>
+          <w:i/>
+          <w:iCs/>
+          <w:sz w:val="28"/>
+          <w:szCs w:val="28"/>
+          <w:lang w:val="en-US"/>
+        </w:rPr>
+        <w:t xml:space="preserve"> 1.0000000 </w:t>
+      </w:r>
+      <w:r>
+        <w:rPr>
+          <w:rFonts w:ascii="Barlow" w:hAnsi="Barlow"/>
+          <w:i/>
+          <w:iCs/>
+          <w:sz w:val="28"/>
+          <w:szCs w:val="28"/>
+          <w:lang w:val="en-US"/>
+        </w:rPr>
+        <w:tab/>
+      </w:r>
+      <w:r>
+        <w:rPr>
+          <w:rFonts w:ascii="Barlow" w:hAnsi="Barlow"/>
+          <w:i/>
+          <w:iCs/>
+          <w:sz w:val="28"/>
+          <w:szCs w:val="28"/>
+          <w:lang w:val="en-US"/>
+        </w:rPr>
+        <w:tab/>
+      </w:r>
+      <w:r>
+        <w:rPr>
+          <w:rFonts w:ascii="Barlow" w:hAnsi="Barlow"/>
+          <w:i/>
+          <w:iCs/>
+          <w:sz w:val="28"/>
+          <w:szCs w:val="28"/>
+          <w:lang w:val="en-US"/>
+        </w:rPr>
+        <w:t xml:space="preserve">1.0000000 </w:t>
+      </w:r>
+      <w:r>
+        <w:rPr>
+          <w:rFonts w:ascii="Barlow" w:hAnsi="Barlow"/>
+          <w:i/>
+          <w:iCs/>
+          <w:sz w:val="28"/>
+          <w:szCs w:val="28"/>
+          <w:lang w:val="en-US"/>
+        </w:rPr>
+        <w:tab/>
+      </w:r>
+      <w:r>
+        <w:rPr>
+          <w:rFonts w:ascii="Barlow" w:hAnsi="Barlow"/>
+          <w:i/>
+          <w:iCs/>
+          <w:sz w:val="28"/>
+          <w:szCs w:val="28"/>
+          <w:lang w:val="en-US"/>
+        </w:rPr>
+        <w:tab/>
+      </w:r>
+      <w:r>
+        <w:rPr>
+          <w:rFonts w:ascii="Barlow" w:hAnsi="Barlow"/>
+          <w:i/>
+          <w:iCs/>
+          <w:sz w:val="28"/>
+          <w:szCs w:val="28"/>
+          <w:lang w:val="en-US"/>
+        </w:rPr>
+        <w:t>1.0000000</w:t>
+      </w:r>
+      <w:r>
+        <w:rPr>
+          <w:rFonts w:ascii="Barlow" w:hAnsi="Barlow"/>
+          <w:i/>
+          <w:iCs/>
+          <w:sz w:val="28"/>
+          <w:szCs w:val="28"/>
+          <w:lang w:val="en-US"/>
+        </w:rPr>
+        <w:br/>
+      </w:r>
+    </w:p>
+    <w:p>
+      <w:pPr>
+        <w:spacing w:line="276" w:lineRule="auto"/>
+        <w:rPr>
+          <w:rFonts w:ascii="Barlow" w:hAnsi="Barlow"/>
+          <w:i/>
+          <w:iCs/>
+          <w:sz w:val="28"/>
+          <w:szCs w:val="28"/>
+          <w:lang w:val="en-US"/>
+        </w:rPr>
+      </w:pPr>
+      <w:r>
+        <w:rPr>
+          <w:rFonts w:ascii="Barlow" w:hAnsi="Barlow"/>
+          <w:i/>
+          <w:iCs/>
+          <w:sz w:val="28"/>
+          <w:szCs w:val="28"/>
+          <w:lang w:val="en-US"/>
+        </w:rPr>
+        <w:t xml:space="preserve">7 Linear SVM </w:t>
+      </w:r>
+      <w:r>
+        <w:rPr>
+          <w:rFonts w:ascii="Barlow" w:hAnsi="Barlow"/>
+          <w:i/>
+          <w:iCs/>
+          <w:sz w:val="28"/>
+          <w:szCs w:val="28"/>
+          <w:lang w:val="en-US"/>
+        </w:rPr>
+        <w:tab/>
+      </w:r>
+      <w:r>
+        <w:rPr>
+          <w:rFonts w:ascii="Barlow" w:hAnsi="Barlow"/>
+          <w:i/>
+          <w:iCs/>
+          <w:sz w:val="28"/>
+          <w:szCs w:val="28"/>
+          <w:lang w:val="en-US"/>
+        </w:rPr>
+        <w:tab/>
+      </w:r>
+      <w:r>
+        <w:rPr>
+          <w:rFonts w:ascii="Barlow" w:hAnsi="Barlow"/>
+          <w:i/>
+          <w:iCs/>
+          <w:sz w:val="28"/>
+          <w:szCs w:val="28"/>
+          <w:lang w:val="en-US"/>
+        </w:rPr>
+        <w:t>0.9444444</w:t>
+      </w:r>
+      <w:r>
+        <w:rPr>
+          <w:rFonts w:ascii="Barlow" w:hAnsi="Barlow"/>
+          <w:i/>
+          <w:iCs/>
+          <w:sz w:val="28"/>
+          <w:szCs w:val="28"/>
+          <w:lang w:val="en-US"/>
+        </w:rPr>
+        <w:tab/>
+      </w:r>
+      <w:r>
+        <w:rPr>
+          <w:rFonts w:ascii="Barlow" w:hAnsi="Barlow"/>
+          <w:i/>
+          <w:iCs/>
+          <w:sz w:val="28"/>
+          <w:szCs w:val="28"/>
+          <w:lang w:val="en-US"/>
+        </w:rPr>
+        <w:tab/>
+      </w:r>
+      <w:r>
+        <w:rPr>
+          <w:rFonts w:ascii="Barlow" w:hAnsi="Barlow"/>
+          <w:i/>
+          <w:iCs/>
+          <w:sz w:val="28"/>
+          <w:szCs w:val="28"/>
+          <w:lang w:val="en-US"/>
+        </w:rPr>
+        <w:t xml:space="preserve"> 1.0000000 </w:t>
+      </w:r>
+      <w:r>
+        <w:rPr>
+          <w:rFonts w:ascii="Barlow" w:hAnsi="Barlow"/>
+          <w:i/>
+          <w:iCs/>
+          <w:sz w:val="28"/>
+          <w:szCs w:val="28"/>
+          <w:lang w:val="en-US"/>
+        </w:rPr>
+        <w:tab/>
+      </w:r>
+      <w:r>
+        <w:rPr>
+          <w:rFonts w:ascii="Barlow" w:hAnsi="Barlow"/>
+          <w:i/>
+          <w:iCs/>
+          <w:sz w:val="28"/>
+          <w:szCs w:val="28"/>
+          <w:lang w:val="en-US"/>
+        </w:rPr>
+        <w:tab/>
+      </w:r>
+      <w:r>
+        <w:rPr>
+          <w:rFonts w:ascii="Barlow" w:hAnsi="Barlow"/>
+          <w:i/>
+          <w:iCs/>
+          <w:sz w:val="28"/>
+          <w:szCs w:val="28"/>
+          <w:lang w:val="en-US"/>
+        </w:rPr>
+        <w:t>0.9714286</w:t>
+      </w:r>
+    </w:p>
+    <w:p>
+      <w:pPr>
+        <w:spacing w:line="276" w:lineRule="auto"/>
+        <w:rPr>
+          <w:rFonts w:ascii="Barlow" w:hAnsi="Barlow"/>
+          <w:i/>
+          <w:iCs/>
+          <w:sz w:val="28"/>
+          <w:szCs w:val="28"/>
+          <w:lang w:val="en-US"/>
+        </w:rPr>
+      </w:pPr>
+      <w:r>
+        <w:rPr>
+          <w:rFonts w:ascii="Barlow" w:hAnsi="Barlow"/>
+          <w:i/>
+          <w:iCs/>
+          <w:sz w:val="28"/>
+          <w:szCs w:val="28"/>
+          <w:lang w:val="en-US"/>
+        </w:rPr>
+        <w:t>8 Radial SVM</w:t>
+      </w:r>
+      <w:r>
+        <w:rPr>
+          <w:rFonts w:ascii="Barlow" w:hAnsi="Barlow"/>
+          <w:i/>
+          <w:iCs/>
+          <w:sz w:val="28"/>
+          <w:szCs w:val="28"/>
+          <w:lang w:val="en-US"/>
+        </w:rPr>
+        <w:tab/>
+      </w:r>
+      <w:r>
+        <w:rPr>
+          <w:rFonts w:ascii="Barlow" w:hAnsi="Barlow"/>
+          <w:i/>
+          <w:iCs/>
+          <w:sz w:val="28"/>
+          <w:szCs w:val="28"/>
+          <w:lang w:val="en-US"/>
+        </w:rPr>
+        <w:tab/>
+      </w:r>
+      <w:r>
+        <w:rPr>
+          <w:rFonts w:ascii="Barlow" w:hAnsi="Barlow"/>
+          <w:i/>
+          <w:iCs/>
+          <w:sz w:val="28"/>
+          <w:szCs w:val="28"/>
+          <w:lang w:val="en-US"/>
+        </w:rPr>
+        <w:t xml:space="preserve"> 1.0000000 </w:t>
+      </w:r>
+      <w:r>
+        <w:rPr>
+          <w:rFonts w:ascii="Barlow" w:hAnsi="Barlow"/>
+          <w:i/>
+          <w:iCs/>
+          <w:sz w:val="28"/>
+          <w:szCs w:val="28"/>
+          <w:lang w:val="en-US"/>
+        </w:rPr>
+        <w:tab/>
+      </w:r>
+      <w:r>
+        <w:rPr>
+          <w:rFonts w:ascii="Barlow" w:hAnsi="Barlow"/>
+          <w:i/>
+          <w:iCs/>
+          <w:sz w:val="28"/>
+          <w:szCs w:val="28"/>
+          <w:lang w:val="en-US"/>
+        </w:rPr>
+        <w:tab/>
+      </w:r>
+      <w:r>
+        <w:rPr>
+          <w:rFonts w:ascii="Barlow" w:hAnsi="Barlow"/>
+          <w:i/>
+          <w:iCs/>
+          <w:sz w:val="28"/>
+          <w:szCs w:val="28"/>
+          <w:lang w:val="en-US"/>
+        </w:rPr>
+        <w:t xml:space="preserve">0.9523810 </w:t>
+      </w:r>
+      <w:r>
+        <w:rPr>
+          <w:rFonts w:ascii="Barlow" w:hAnsi="Barlow"/>
+          <w:i/>
+          <w:iCs/>
+          <w:sz w:val="28"/>
+          <w:szCs w:val="28"/>
+          <w:lang w:val="en-US"/>
+        </w:rPr>
+        <w:tab/>
+      </w:r>
+      <w:r>
+        <w:rPr>
+          <w:rFonts w:ascii="Barlow" w:hAnsi="Barlow"/>
+          <w:i/>
+          <w:iCs/>
+          <w:sz w:val="28"/>
+          <w:szCs w:val="28"/>
+          <w:lang w:val="en-US"/>
+        </w:rPr>
+        <w:tab/>
+      </w:r>
+      <w:r>
+        <w:rPr>
+          <w:rFonts w:ascii="Barlow" w:hAnsi="Barlow"/>
+          <w:i/>
+          <w:iCs/>
+          <w:sz w:val="28"/>
+          <w:szCs w:val="28"/>
+          <w:lang w:val="en-US"/>
+        </w:rPr>
+        <w:t>0.9756098</w:t>
+      </w:r>
+    </w:p>
+    <w:p>
+      <w:pPr>
+        <w:spacing w:line="276" w:lineRule="auto"/>
+        <w:rPr>
+          <w:rFonts w:ascii="Barlow" w:hAnsi="Barlow"/>
+          <w:i/>
+          <w:iCs/>
+          <w:sz w:val="28"/>
+          <w:szCs w:val="28"/>
+          <w:lang w:val="en-US"/>
+        </w:rPr>
+      </w:pPr>
+      <w:r>
+        <w:rPr>
+          <w:rFonts w:ascii="Barlow" w:hAnsi="Barlow"/>
+          <w:i/>
+          <w:iCs/>
+          <w:sz w:val="28"/>
+          <w:szCs w:val="28"/>
+          <w:lang w:val="en-US"/>
+        </w:rPr>
+        <w:t>9        kNN</w:t>
+      </w:r>
+      <w:r>
+        <w:rPr>
+          <w:rFonts w:ascii="Barlow" w:hAnsi="Barlow"/>
+          <w:i/>
+          <w:iCs/>
+          <w:sz w:val="28"/>
+          <w:szCs w:val="28"/>
+          <w:lang w:val="en-US"/>
+        </w:rPr>
+        <w:tab/>
+      </w:r>
+      <w:r>
+        <w:rPr>
+          <w:rFonts w:ascii="Barlow" w:hAnsi="Barlow"/>
+          <w:i/>
+          <w:iCs/>
+          <w:sz w:val="28"/>
+          <w:szCs w:val="28"/>
+          <w:lang w:val="en-US"/>
+        </w:rPr>
+        <w:tab/>
+      </w:r>
+      <w:r>
+        <w:rPr>
+          <w:rFonts w:ascii="Barlow" w:hAnsi="Barlow"/>
+          <w:i/>
+          <w:iCs/>
+          <w:sz w:val="28"/>
+          <w:szCs w:val="28"/>
+          <w:lang w:val="en-US"/>
+        </w:rPr>
+        <w:tab/>
+      </w:r>
+      <w:r>
+        <w:rPr>
+          <w:rFonts w:ascii="Barlow" w:hAnsi="Barlow"/>
+          <w:i/>
+          <w:iCs/>
+          <w:sz w:val="28"/>
+          <w:szCs w:val="28"/>
+          <w:lang w:val="en-US"/>
+        </w:rPr>
+        <w:t xml:space="preserve"> 1.0000000 </w:t>
+      </w:r>
+      <w:r>
+        <w:rPr>
+          <w:rFonts w:ascii="Barlow" w:hAnsi="Barlow"/>
+          <w:i/>
+          <w:iCs/>
+          <w:sz w:val="28"/>
+          <w:szCs w:val="28"/>
+          <w:lang w:val="en-US"/>
+        </w:rPr>
+        <w:tab/>
+      </w:r>
+      <w:r>
+        <w:rPr>
+          <w:rFonts w:ascii="Barlow" w:hAnsi="Barlow"/>
+          <w:i/>
+          <w:iCs/>
+          <w:sz w:val="28"/>
+          <w:szCs w:val="28"/>
+          <w:lang w:val="en-US"/>
+        </w:rPr>
+        <w:tab/>
+      </w:r>
+      <w:r>
+        <w:rPr>
+          <w:rFonts w:ascii="Barlow" w:hAnsi="Barlow"/>
+          <w:i/>
+          <w:iCs/>
+          <w:sz w:val="28"/>
+          <w:szCs w:val="28"/>
+          <w:lang w:val="en-US"/>
+        </w:rPr>
+        <w:t>1.0000000</w:t>
+      </w:r>
+      <w:r>
+        <w:rPr>
+          <w:rFonts w:ascii="Barlow" w:hAnsi="Barlow"/>
+          <w:i/>
+          <w:iCs/>
+          <w:sz w:val="28"/>
+          <w:szCs w:val="28"/>
+          <w:lang w:val="en-US"/>
+        </w:rPr>
+        <w:tab/>
+      </w:r>
+      <w:r>
+        <w:rPr>
+          <w:rFonts w:ascii="Barlow" w:hAnsi="Barlow"/>
+          <w:i/>
+          <w:iCs/>
+          <w:sz w:val="28"/>
+          <w:szCs w:val="28"/>
+          <w:lang w:val="en-US"/>
+        </w:rPr>
+        <w:tab/>
+      </w:r>
+      <w:r>
+        <w:rPr>
+          <w:rFonts w:ascii="Barlow" w:hAnsi="Barlow"/>
+          <w:i/>
+          <w:iCs/>
+          <w:sz w:val="28"/>
+          <w:szCs w:val="28"/>
+          <w:lang w:val="en-US"/>
+        </w:rPr>
+        <w:t xml:space="preserve"> 1.0000000</w:t>
+      </w:r>
+    </w:p>
+    <w:p>
+      <w:pPr>
+        <w:spacing w:line="276" w:lineRule="auto"/>
+        <w:rPr>
+          <w:rFonts w:ascii="Barlow" w:hAnsi="Barlow"/>
+          <w:i/>
+          <w:iCs/>
+          <w:sz w:val="28"/>
+          <w:szCs w:val="28"/>
+          <w:lang w:val="en-US"/>
+        </w:rPr>
+      </w:pPr>
+    </w:p>
+    <w:p>
+      <w:pPr>
+        <w:spacing w:line="276" w:lineRule="auto"/>
+        <w:rPr>
+          <w:rFonts w:ascii="Barlow" w:hAnsi="Barlow"/>
+          <w:b/>
+          <w:bCs/>
+          <w:i/>
+          <w:iCs/>
+          <w:sz w:val="28"/>
+          <w:szCs w:val="28"/>
+          <w:lang w:val="en-US"/>
+        </w:rPr>
+      </w:pPr>
+      <w:r>
+        <w:rPr>
+          <w:rFonts w:ascii="Barlow" w:hAnsi="Barlow"/>
+          <w:i/>
+          <w:iCs/>
+          <w:sz w:val="28"/>
+          <w:szCs w:val="28"/>
+          <w:lang w:val="en-US"/>
+        </w:rPr>
+        <w:br/>
+      </w:r>
+    </w:p>
+    <w:p>
+      <w:pPr>
+        <w:spacing w:line="276" w:lineRule="auto"/>
+        <w:rPr>
+          <w:rFonts w:ascii="Barlow" w:hAnsi="Barlow"/>
+          <w:b/>
+          <w:bCs/>
+          <w:i/>
+          <w:iCs/>
+          <w:sz w:val="28"/>
+          <w:szCs w:val="28"/>
+          <w:lang w:val="en-US"/>
+        </w:rPr>
+      </w:pPr>
+    </w:p>
+    <w:p>
+      <w:pPr>
+        <w:spacing w:line="276" w:lineRule="auto"/>
+        <w:rPr>
+          <w:rFonts w:ascii="Barlow" w:hAnsi="Barlow"/>
+          <w:b/>
+          <w:bCs/>
+          <w:i/>
+          <w:iCs/>
+          <w:sz w:val="28"/>
+          <w:szCs w:val="28"/>
+          <w:lang w:val="en-US"/>
+        </w:rPr>
+      </w:pPr>
+    </w:p>
+    <w:p>
+      <w:pPr>
+        <w:spacing w:line="276" w:lineRule="auto"/>
+        <w:rPr>
+          <w:rFonts w:ascii="Barlow" w:hAnsi="Barlow"/>
+          <w:b/>
+          <w:bCs/>
+          <w:i/>
+          <w:iCs/>
+          <w:sz w:val="28"/>
+          <w:szCs w:val="28"/>
+          <w:lang w:val="en-US"/>
+        </w:rPr>
+      </w:pPr>
+    </w:p>
+    <w:p>
+      <w:pPr>
+        <w:spacing w:line="276" w:lineRule="auto"/>
+        <w:rPr>
+          <w:rFonts w:ascii="Barlow" w:hAnsi="Barlow"/>
+          <w:b/>
+          <w:bCs/>
+          <w:i/>
+          <w:iCs/>
+          <w:sz w:val="28"/>
+          <w:szCs w:val="28"/>
+          <w:lang w:val="en-US"/>
+        </w:rPr>
+      </w:pPr>
+    </w:p>
+    <w:p>
+      <w:pPr>
+        <w:spacing w:line="276" w:lineRule="auto"/>
+        <w:rPr>
+          <w:rFonts w:ascii="Barlow" w:hAnsi="Barlow"/>
+          <w:b/>
+          <w:bCs/>
+          <w:i/>
+          <w:iCs/>
+          <w:sz w:val="28"/>
+          <w:szCs w:val="28"/>
+          <w:lang w:val="en-US"/>
+        </w:rPr>
+      </w:pPr>
+    </w:p>
+    <w:p>
+      <w:pPr>
+        <w:spacing w:line="276" w:lineRule="auto"/>
+        <w:rPr>
+          <w:rFonts w:ascii="Barlow" w:hAnsi="Barlow"/>
+          <w:b/>
+          <w:bCs/>
+          <w:i/>
+          <w:iCs/>
+          <w:sz w:val="28"/>
+          <w:szCs w:val="28"/>
+          <w:lang w:val="en-US"/>
+        </w:rPr>
+      </w:pPr>
+    </w:p>
+    <w:p>
+      <w:pPr>
+        <w:spacing w:line="276" w:lineRule="auto"/>
+        <w:rPr>
+          <w:rFonts w:ascii="Barlow" w:hAnsi="Barlow"/>
+          <w:b/>
+          <w:bCs/>
+          <w:i/>
+          <w:iCs/>
+          <w:sz w:val="28"/>
+          <w:szCs w:val="28"/>
+          <w:lang w:val="en-US"/>
+        </w:rPr>
+      </w:pPr>
+    </w:p>
+    <w:p>
+      <w:pPr>
+        <w:spacing w:line="276" w:lineRule="auto"/>
+        <w:rPr>
+          <w:rFonts w:ascii="Barlow" w:hAnsi="Barlow"/>
+          <w:b/>
+          <w:bCs/>
+          <w:i/>
+          <w:iCs/>
+          <w:sz w:val="28"/>
+          <w:szCs w:val="28"/>
+          <w:lang w:val="en-US"/>
+        </w:rPr>
+      </w:pPr>
+    </w:p>
+    <w:p>
+      <w:pPr>
+        <w:spacing w:line="276" w:lineRule="auto"/>
+        <w:rPr>
+          <w:rFonts w:ascii="Barlow" w:hAnsi="Barlow"/>
+          <w:b/>
+          <w:bCs/>
+          <w:i/>
+          <w:iCs/>
+          <w:sz w:val="28"/>
+          <w:szCs w:val="28"/>
+          <w:lang w:val="en-US"/>
+        </w:rPr>
+      </w:pPr>
+    </w:p>
+    <w:p>
+      <w:pPr>
+        <w:spacing w:line="276" w:lineRule="auto"/>
+        <w:jc w:val="center"/>
+        <w:rPr>
+          <w:rFonts w:ascii="Barlow" w:hAnsi="Barlow"/>
+          <w:b/>
+          <w:bCs/>
+          <w:i/>
+          <w:iCs/>
+          <w:sz w:val="28"/>
+          <w:szCs w:val="28"/>
+        </w:rPr>
+      </w:pPr>
+      <w:r>
+        <w:rPr>
+          <w:rFonts w:ascii="Barlow" w:hAnsi="Barlow"/>
+          <w:b/>
+          <w:bCs/>
+          <w:i/>
+          <w:iCs/>
+          <w:sz w:val="28"/>
+          <w:szCs w:val="28"/>
+        </w:rPr>
+        <w:lastRenderedPageBreak/>
+        <w:t xml:space="preserve">Support Vector Machine </w:t>
+      </w:r>
+      <w:r>
+        <w:rPr>
+          <w:rFonts w:ascii="Barlow" w:hAnsi="Barlow"/>
+          <w:b/>
+          <w:bCs/>
+          <w:i/>
+          <w:iCs/>
+          <w:sz w:val="28"/>
+          <w:szCs w:val="28"/>
+        </w:rPr>
+        <w:t>Regression</w:t>
+      </w:r>
+      <w:r>
+        <w:rPr>
+          <w:rFonts w:ascii="Barlow" w:hAnsi="Barlow"/>
+          <w:b/>
+          <w:bCs/>
+          <w:i/>
+          <w:iCs/>
+          <w:sz w:val="28"/>
+          <w:szCs w:val="28"/>
+        </w:rPr>
+        <w:t xml:space="preserve"> (</w:t>
+      </w:r>
+      <w:r>
+        <w:rPr>
+          <w:rFonts w:ascii="Barlow" w:hAnsi="Barlow"/>
+          <w:b/>
+          <w:bCs/>
+          <w:i/>
+          <w:iCs/>
+          <w:sz w:val="28"/>
+          <w:szCs w:val="28"/>
+        </w:rPr>
+        <w:t>New York Housing</w:t>
+      </w:r>
+      <w:r>
+        <w:rPr>
+          <w:rFonts w:ascii="Barlow" w:hAnsi="Barlow"/>
+          <w:b/>
+          <w:bCs/>
+          <w:i/>
+          <w:iCs/>
+          <w:sz w:val="28"/>
+          <w:szCs w:val="28"/>
+        </w:rPr>
+        <w:t xml:space="preserve"> Dataset</w:t>
+      </w:r>
+      <w:r>
+        <w:rPr>
+          <w:rFonts w:ascii="Barlow" w:hAnsi="Barlow"/>
+          <w:b/>
+          <w:bCs/>
+          <w:i/>
+          <w:iCs/>
+          <w:sz w:val="28"/>
+          <w:szCs w:val="28"/>
+        </w:rPr>
+        <w:t>)</w:t>
+      </w:r>
+    </w:p>
+    <w:p>
+      <w:pPr>
+        <w:spacing w:line="276" w:lineRule="auto"/>
+        <w:jc w:val="center"/>
+        <w:rPr>
+          <w:rFonts w:ascii="Barlow" w:hAnsi="Barlow"/>
+          <w:b/>
+          <w:bCs/>
+          <w:i/>
+          <w:iCs/>
+          <w:sz w:val="28"/>
+          <w:szCs w:val="28"/>
+        </w:rPr>
+      </w:pPr>
+    </w:p>
+    <w:p>
+      <w:pPr>
+        <w:spacing w:line="276" w:lineRule="auto"/>
+        <w:jc w:val="center"/>
+        <w:rPr>
+          <w:rFonts w:ascii="Barlow" w:hAnsi="Barlow"/>
+          <w:b/>
+          <w:bCs/>
+          <w:i/>
+          <w:iCs/>
+          <w:sz w:val="28"/>
+          <w:szCs w:val="28"/>
+        </w:rPr>
+      </w:pPr>
+      <w:r>
+        <w:rPr>
+          <w:rFonts w:ascii="Barlow" w:hAnsi="Barlow"/>
+          <w:b/>
+          <w:bCs/>
+          <w:i/>
+          <w:iCs/>
+          <w:sz w:val="28"/>
+          <w:szCs w:val="28"/>
+        </w:rPr>
+        <w:t>SVM regression model</w:t>
+      </w:r>
+      <w:r>
+        <w:rPr>
+          <w:rFonts w:ascii="Barlow" w:hAnsi="Barlow"/>
+          <w:b/>
+          <w:bCs/>
+          <w:i/>
+          <w:iCs/>
+          <w:sz w:val="28"/>
+          <w:szCs w:val="28"/>
+        </w:rPr>
+        <w:br/>
+      </w:r>
+      <w:r>
+        <w:rPr>
+          <w:rFonts w:ascii="Barlow" w:hAnsi="Barlow"/>
+          <w:b/>
+          <w:bCs/>
+          <w:i/>
+          <w:iCs/>
+          <w:sz w:val="28"/>
+          <w:szCs w:val="28"/>
+        </w:rPr>
+        <w:t>Mean Squared Error: 17745098173732.1</w:t>
+      </w:r>
+      <w:r>
+        <w:rPr>
+          <w:rFonts w:ascii="Barlow" w:hAnsi="Barlow"/>
+          <w:b/>
+          <w:bCs/>
+          <w:i/>
+          <w:iCs/>
+          <w:sz w:val="28"/>
+          <w:szCs w:val="28"/>
+        </w:rPr>
+        <w:br/>
+      </w:r>
+      <w:r>
+        <w:rPr>
+          <w:rFonts w:ascii="Barlow" w:hAnsi="Barlow"/>
+          <w:b/>
+          <w:bCs/>
+          <w:i/>
+          <w:iCs/>
+          <w:sz w:val="28"/>
+          <w:szCs w:val="28"/>
+        </w:rPr>
+        <w:br/>
+      </w:r>
+      <w:r>
+        <w:rPr>
+          <w:rFonts w:ascii="Barlow" w:hAnsi="Barlow"/>
+          <w:b/>
+          <w:bCs/>
+          <w:i/>
+          <w:iCs/>
+          <w:noProof/>
+          <w:sz w:val="28"/>
+          <w:szCs w:val="28"/>
+        </w:rPr>
+        <w:drawing>
+          <wp:inline distT="0" distB="0" distL="0" distR="0">
+            <wp:extent cx="3721100" cy="2705100"/>
+            <wp:effectExtent l="0" t="0" r="0" b="0"/>
+            <wp:docPr id="1242303485" name="Picture 2"/>
+            <wp:cNvGraphicFramePr>
+              <a:graphicFrameLocks xmlns:a="http://schemas.openxmlformats.org/drawingml/2006/main" noChangeAspect="1"/>
+            </wp:cNvGraphicFramePr>
+            <a:graphic xmlns:a="http://schemas.openxmlformats.org/drawingml/2006/main">
+              <a:graphicData uri="http://schemas.openxmlformats.org/drawingml/2006/picture">
+                <pic:pic xmlns:pic="http://schemas.openxmlformats.org/drawingml/2006/picture">
+                  <pic:nvPicPr>
+                    <pic:cNvPr id="1242303485" name="Picture 1242303485"/>
+                    <pic:cNvPicPr/>
+                  </pic:nvPicPr>
+                  <pic:blipFill>
+                    <a:blip r:embed="rId6">
+                      <a:extLst>
+                        <a:ext uri="{28A0092B-C50C-407E-A947-70E740481C1C}">
+                          <a14:useLocalDpi xmlns:a14="http://schemas.microsoft.com/office/drawing/2010/main" val="0"/>
+                        </a:ext>
+                      </a:extLst>
+                    </a:blip>
+                    <a:stretch>
+                      <a:fillRect/>
+                    </a:stretch>
+                  </pic:blipFill>
+                  <pic:spPr>
+                    <a:xfrm>
+                      <a:off x="0" y="0"/>
+                      <a:ext cx="3721100" cy="2705100"/>
+                    </a:xfrm>
+                    <a:prstGeom prst="rect">
+                      <a:avLst/>
+                    </a:prstGeom>
+                  </pic:spPr>
+                </pic:pic>
+              </a:graphicData>
+            </a:graphic>
+          </wp:inline>
+        </w:drawing>
+      </w:r>
+    </w:p>
+    <w:p>
+      <w:pPr>
+        <w:spacing w:line="276" w:lineRule="auto"/>
+        <w:rPr>
+          <w:rFonts w:ascii="Barlow" w:hAnsi="Barlow"/>
+          <w:b/>
+          <w:bCs/>
+          <w:i/>
+          <w:iCs/>
+          <w:sz w:val="28"/>
+          <w:szCs w:val="28"/>
+        </w:rPr>
+      </w:pPr>
+    </w:p>
+    <w:p>
+      <w:pPr>
+        <w:spacing w:line="276" w:lineRule="auto"/>
+        <w:jc w:val="center"/>
+        <w:rPr>
+          <w:rFonts w:ascii="Barlow" w:hAnsi="Barlow"/>
+          <w:b/>
+          <w:bCs/>
+          <w:i/>
+          <w:iCs/>
+          <w:sz w:val="28"/>
+          <w:szCs w:val="28"/>
+        </w:rPr>
+      </w:pPr>
+      <w:r>
+        <w:rPr>
+          <w:rFonts w:ascii="Barlow" w:hAnsi="Barlow"/>
+          <w:b/>
+          <w:bCs/>
+          <w:i/>
+          <w:iCs/>
+          <w:sz w:val="28"/>
+          <w:szCs w:val="28"/>
+        </w:rPr>
+        <w:br/>
+      </w:r>
+      <w:r>
+        <w:rPr>
+          <w:rFonts w:ascii="Barlow" w:hAnsi="Barlow"/>
+          <w:b/>
+          <w:bCs/>
+          <w:i/>
+          <w:iCs/>
+          <w:sz w:val="28"/>
+          <w:szCs w:val="28"/>
+        </w:rPr>
+        <w:br/>
+        <w:t>Linear Model</w:t>
+      </w:r>
+      <w:r>
+        <w:rPr>
+          <w:rFonts w:ascii="Barlow" w:hAnsi="Barlow"/>
+          <w:b/>
+          <w:bCs/>
+          <w:i/>
+          <w:iCs/>
+          <w:sz w:val="28"/>
+          <w:szCs w:val="28"/>
+        </w:rPr>
+        <w:br/>
+      </w:r>
+      <w:r>
+        <w:rPr>
+          <w:rFonts w:ascii="Barlow" w:hAnsi="Barlow"/>
+          <w:b/>
+          <w:bCs/>
+          <w:i/>
+          <w:iCs/>
+          <w:sz w:val="28"/>
+          <w:szCs w:val="28"/>
+        </w:rPr>
+        <w:t>Mean Squared Error: 17745098173732.1</w:t>
+      </w:r>
+    </w:p>
+    <w:p>
+      <w:pPr>
+        <w:spacing w:line="276" w:lineRule="auto"/>
+        <w:jc w:val="center"/>
+        <w:rPr>
+          <w:rFonts w:ascii="Barlow" w:hAnsi="Barlow"/>
+          <w:b/>
+          <w:bCs/>
+          <w:i/>
+          <w:iCs/>
+          <w:sz w:val="28"/>
+          <w:szCs w:val="28"/>
+        </w:rPr>
+      </w:pPr>
+    </w:p>
+    <w:p>
+      <w:pPr>
+        <w:spacing w:line="276" w:lineRule="auto"/>
+        <w:jc w:val="center"/>
+        <w:rPr>
+          <w:rFonts w:ascii="Barlow" w:hAnsi="Barlow"/>
+          <w:b/>
+          <w:bCs/>
+          <w:i/>
+          <w:iCs/>
+          <w:sz w:val="28"/>
+          <w:szCs w:val="28"/>
+          <w:lang w:val="en-US"/>
+        </w:rPr>
+      </w:pPr>
+      <w:r>
+        <w:rPr>
+          <w:rFonts w:ascii="Barlow" w:hAnsi="Barlow"/>
+          <w:b/>
+          <w:bCs/>
+          <w:i/>
+          <w:iCs/>
+          <w:noProof/>
+          <w:sz w:val="28"/>
+          <w:szCs w:val="28"/>
+          <w:lang w:val="en-US"/>
+        </w:rPr>
+        <w:drawing>
+          <wp:inline distT="0" distB="0" distL="0" distR="0">
+            <wp:extent cx="3721100" cy="2705100"/>
+            <wp:effectExtent l="0" t="0" r="0" b="0"/>
+            <wp:docPr id="103725006" name="Picture 3"/>
+            <wp:cNvGraphicFramePr>
+              <a:graphicFrameLocks xmlns:a="http://schemas.openxmlformats.org/drawingml/2006/main" noChangeAspect="1"/>
+            </wp:cNvGraphicFramePr>
+            <a:graphic xmlns:a="http://schemas.openxmlformats.org/drawingml/2006/main">
+              <a:graphicData uri="http://schemas.openxmlformats.org/drawingml/2006/picture">
+                <pic:pic xmlns:pic="http://schemas.openxmlformats.org/drawingml/2006/picture">
+                  <pic:nvPicPr>
+                    <pic:cNvPr id="103725006" name="Picture 103725006"/>
+                    <pic:cNvPicPr/>
+                  </pic:nvPicPr>
+                  <pic:blipFill>
+                    <a:blip r:embed="rId7">
+                      <a:extLst>
+                        <a:ext uri="{28A0092B-C50C-407E-A947-70E740481C1C}">
+                          <a14:useLocalDpi xmlns:a14="http://schemas.microsoft.com/office/drawing/2010/main" val="0"/>
+                        </a:ext>
+                      </a:extLst>
+                    </a:blip>
+                    <a:stretch>
+                      <a:fillRect/>
+                    </a:stretch>
+                  </pic:blipFill>
+                  <pic:spPr>
+                    <a:xfrm>
+                      <a:off x="0" y="0"/>
+                      <a:ext cx="3721100" cy="2705100"/>
+                    </a:xfrm>
+                    <a:prstGeom prst="rect">
+                      <a:avLst/>
+                    </a:prstGeom>
+                  </pic:spPr>
+                </pic:pic>
+              </a:graphicData>
+            </a:graphic>
+          </wp:inline>
+        </w:drawing>
       </w:r>
     </w:p>
     <w:sectPr>
       <w:pgSz w:w="11906" w:h="16838"/>
-      <w:pgMar w:top="1440" w:right="1440" w:bottom="1440" w:left="1440" w:header="708" w:footer="708" w:gutter="0"/>
+      <w:pgMar w:top="1440" w:right="1440" w:bottom="1254" w:left="1440" w:header="708" w:footer="708" w:gutter="0"/>
       <w:cols w:space="708"/>
       <w:docGrid w:linePitch="360"/>
     </w:sectPr>
@@ -3023,8 +6108,124 @@
       </w:rPr>
     </w:lvl>
   </w:abstractNum>
+  <w:abstractNum w:abstractNumId="1" w15:restartNumberingAfterBreak="0">
+    <w:nsid w:val="78F93ABB"/>
+    <w:multiLevelType w:val="hybridMultilevel"/>
+    <w:tmpl w:val="1AFED166"/>
+    <w:lvl w:ilvl="0" w:tplc="AB44BDD4">
+      <w:start w:val="49"/>
+      <w:numFmt w:val="bullet"/>
+      <w:lvlText w:val="-"/>
+      <w:lvlJc w:val="left"/>
+      <w:pPr>
+        <w:ind w:left="720" w:hanging="360"/>
+      </w:pPr>
+      <w:rPr>
+        <w:rFonts w:ascii="Barlow" w:eastAsiaTheme="minorHAnsi" w:hAnsi="Barlow" w:cstheme="minorBidi" w:hint="default"/>
+      </w:rPr>
+    </w:lvl>
+    <w:lvl w:ilvl="1" w:tplc="08090003" w:tentative="1">
+      <w:start w:val="1"/>
+      <w:numFmt w:val="bullet"/>
+      <w:lvlText w:val="o"/>
+      <w:lvlJc w:val="left"/>
+      <w:pPr>
+        <w:ind w:left="1440" w:hanging="360"/>
+      </w:pPr>
+      <w:rPr>
+        <w:rFonts w:ascii="Courier New" w:hAnsi="Courier New" w:cs="Courier New" w:hint="default"/>
+      </w:rPr>
+    </w:lvl>
+    <w:lvl w:ilvl="2" w:tplc="08090005" w:tentative="1">
+      <w:start w:val="1"/>
+      <w:numFmt w:val="bullet"/>
+      <w:lvlText w:val=""/>
+      <w:lvlJc w:val="left"/>
+      <w:pPr>
+        <w:ind w:left="2160" w:hanging="360"/>
+      </w:pPr>
+      <w:rPr>
+        <w:rFonts w:ascii="Wingdings" w:hAnsi="Wingdings" w:hint="default"/>
+      </w:rPr>
+    </w:lvl>
+    <w:lvl w:ilvl="3" w:tplc="08090001" w:tentative="1">
+      <w:start w:val="1"/>
+      <w:numFmt w:val="bullet"/>
+      <w:lvlText w:val=""/>
+      <w:lvlJc w:val="left"/>
+      <w:pPr>
+        <w:ind w:left="2880" w:hanging="360"/>
+      </w:pPr>
+      <w:rPr>
+        <w:rFonts w:ascii="Symbol" w:hAnsi="Symbol" w:hint="default"/>
+      </w:rPr>
+    </w:lvl>
+    <w:lvl w:ilvl="4" w:tplc="08090003" w:tentative="1">
+      <w:start w:val="1"/>
+      <w:numFmt w:val="bullet"/>
+      <w:lvlText w:val="o"/>
+      <w:lvlJc w:val="left"/>
+      <w:pPr>
+        <w:ind w:left="3600" w:hanging="360"/>
+      </w:pPr>
+      <w:rPr>
+        <w:rFonts w:ascii="Courier New" w:hAnsi="Courier New" w:cs="Courier New" w:hint="default"/>
+      </w:rPr>
+    </w:lvl>
+    <w:lvl w:ilvl="5" w:tplc="08090005" w:tentative="1">
+      <w:start w:val="1"/>
+      <w:numFmt w:val="bullet"/>
+      <w:lvlText w:val=""/>
+      <w:lvlJc w:val="left"/>
+      <w:pPr>
+        <w:ind w:left="4320" w:hanging="360"/>
+      </w:pPr>
+      <w:rPr>
+        <w:rFonts w:ascii="Wingdings" w:hAnsi="Wingdings" w:hint="default"/>
+      </w:rPr>
+    </w:lvl>
+    <w:lvl w:ilvl="6" w:tplc="08090001" w:tentative="1">
+      <w:start w:val="1"/>
+      <w:numFmt w:val="bullet"/>
+      <w:lvlText w:val=""/>
+      <w:lvlJc w:val="left"/>
+      <w:pPr>
+        <w:ind w:left="5040" w:hanging="360"/>
+      </w:pPr>
+      <w:rPr>
+        <w:rFonts w:ascii="Symbol" w:hAnsi="Symbol" w:hint="default"/>
+      </w:rPr>
+    </w:lvl>
+    <w:lvl w:ilvl="7" w:tplc="08090003" w:tentative="1">
+      <w:start w:val="1"/>
+      <w:numFmt w:val="bullet"/>
+      <w:lvlText w:val="o"/>
+      <w:lvlJc w:val="left"/>
+      <w:pPr>
+        <w:ind w:left="5760" w:hanging="360"/>
+      </w:pPr>
+      <w:rPr>
+        <w:rFonts w:ascii="Courier New" w:hAnsi="Courier New" w:cs="Courier New" w:hint="default"/>
+      </w:rPr>
+    </w:lvl>
+    <w:lvl w:ilvl="8" w:tplc="08090005" w:tentative="1">
+      <w:start w:val="1"/>
+      <w:numFmt w:val="bullet"/>
+      <w:lvlText w:val=""/>
+      <w:lvlJc w:val="left"/>
+      <w:pPr>
+        <w:ind w:left="6480" w:hanging="360"/>
+      </w:pPr>
+      <w:rPr>
+        <w:rFonts w:ascii="Wingdings" w:hAnsi="Wingdings" w:hint="default"/>
+      </w:rPr>
+    </w:lvl>
+  </w:abstractNum>
   <w:num w:numId="1" w16cid:durableId="1421638891">
     <w:abstractNumId w:val="0"/>
+  </w:num>
+  <w:num w:numId="2" w16cid:durableId="1164932692">
+    <w:abstractNumId w:val="1"/>
   </w:num>
 </w:numbering>
 </file>
@@ -3429,7 +6630,6 @@
   <w:style w:type="character" w:default="1" w:styleId="DefaultParagraphFont">
     <w:name w:val="Default Paragraph Font"/>
     <w:uiPriority w:val="1"/>
-    <w:semiHidden/>
     <w:unhideWhenUsed/>
   </w:style>
   <w:style w:type="table" w:default="1" w:styleId="TableNormal">

</xml_diff>